<commit_message>
Core for requirement test description
</commit_message>
<xml_diff>
--- a/Requirement test description.docx
+++ b/Requirement test description.docx
@@ -148,31 +148,7 @@
         <w:rPr>
           <w:lang w:val="en-US"/>
         </w:rPr>
-        <w:t xml:space="preserve">The admin account is being used. </w:t>
-      </w:r>
-      <w:r>
-        <w:rPr>
-          <w:lang w:val="en-US"/>
-        </w:rPr>
-        <w:t xml:space="preserve">After clicking the “Users” button and clicking on a specific user an </w:t>
-      </w:r>
-      <w:r>
-        <w:rPr>
-          <w:lang w:val="en-US"/>
-        </w:rPr>
-        <w:t>“delete</w:t>
-      </w:r>
-      <w:r>
-        <w:rPr>
-          <w:lang w:val="en-US"/>
-        </w:rPr>
-        <w:t>” button is visible.</w:t>
-      </w:r>
-      <w:r>
-        <w:rPr>
-          <w:lang w:val="en-US"/>
-        </w:rPr>
-        <w:t xml:space="preserve"> </w:t>
+        <w:t xml:space="preserve">The admin account is being used. After clicking the “Users” button and clicking on a specific user an “delete” button is visible. </w:t>
       </w:r>
       <w:r>
         <w:rPr>
@@ -596,19 +572,7 @@
         <w:rPr>
           <w:lang w:val="en-US"/>
         </w:rPr>
-        <w:t>A teacher type of account is being used. The “</w:t>
-      </w:r>
-      <w:r>
-        <w:rPr>
-          <w:lang w:val="en-US"/>
-        </w:rPr>
-        <w:t>discussion</w:t>
-      </w:r>
-      <w:r>
-        <w:rPr>
-          <w:lang w:val="en-US"/>
-        </w:rPr>
-        <w:t xml:space="preserve">” button is being clicked, next the “add” button is being clicked, following that a form to fill is displayed. In the form there have to be entered </w:t>
+        <w:t xml:space="preserve">A teacher type of account is being used. The “discussion” button is being clicked, next the “add” button is being clicked, following that a form to fill is displayed. In the form there have to be entered </w:t>
       </w:r>
       <w:r>
         <w:rPr>
@@ -620,43 +584,7 @@
         <w:rPr>
           <w:lang w:val="en-US"/>
         </w:rPr>
-        <w:t>content and a class chosen from a dropdown list</w:t>
-      </w:r>
-      <w:r>
-        <w:rPr>
-          <w:lang w:val="en-US"/>
-        </w:rPr>
-        <w:t xml:space="preserve">. After clicking the “save” button, the </w:t>
-      </w:r>
-      <w:r>
-        <w:rPr>
-          <w:lang w:val="en-US"/>
-        </w:rPr>
-        <w:t>discussion</w:t>
-      </w:r>
-      <w:r>
-        <w:rPr>
-          <w:lang w:val="en-US"/>
-        </w:rPr>
-        <w:t xml:space="preserve"> is added to the system, can be found there both from a teacher and a student</w:t>
-      </w:r>
-      <w:r>
-        <w:rPr>
-          <w:lang w:val="en-US"/>
-        </w:rPr>
-        <w:t xml:space="preserve"> from the chosen class</w:t>
-      </w:r>
-      <w:r>
-        <w:rPr>
-          <w:lang w:val="en-US"/>
-        </w:rPr>
-        <w:t xml:space="preserve"> account.</w:t>
-      </w:r>
-      <w:r>
-        <w:rPr>
-          <w:lang w:val="en-US"/>
-        </w:rPr>
-        <w:t xml:space="preserve"> (what about parents?)</w:t>
+        <w:t>content and a class chosen from a dropdown list. After clicking the “save” button, the discussion is added to the system, can be found there both from a teacher and a student from the chosen class account. (what about parents?)</w:t>
       </w:r>
     </w:p>
     <w:p>
@@ -724,7 +652,31 @@
         <w:rPr>
           <w:lang w:val="en-US"/>
         </w:rPr>
-        <w:t>A teacher type of account is being used. The “</w:t>
+        <w:t xml:space="preserve">A teacher type of account is being used. The “announcement” button is being clicked, next the “add” button is being clicked, following that a form to fill is displayed. In the form there have to be entered </w:t>
+      </w:r>
+      <w:r>
+        <w:rPr>
+          <w:lang w:val="en-US"/>
+        </w:rPr>
+        <w:t xml:space="preserve">the topic, </w:t>
+      </w:r>
+      <w:r>
+        <w:rPr>
+          <w:lang w:val="en-US"/>
+        </w:rPr>
+        <w:t xml:space="preserve">content and a class chosen from a dropdown list. Moreover the user can choose </w:t>
+      </w:r>
+      <w:r>
+        <w:rPr>
+          <w:lang w:val="en-US"/>
+        </w:rPr>
+        <w:t>whether it is a parental or important post.</w:t>
+      </w:r>
+      <w:r>
+        <w:rPr>
+          <w:lang w:val="en-US"/>
+        </w:rPr>
+        <w:t xml:space="preserve"> After clicking the “save” button, the </w:t>
       </w:r>
       <w:r>
         <w:rPr>
@@ -736,48 +688,6 @@
         <w:rPr>
           <w:lang w:val="en-US"/>
         </w:rPr>
-        <w:t xml:space="preserve">” button is being clicked, next the “add” button is being clicked, following that a form to fill is displayed. In the form there have to be entered </w:t>
-      </w:r>
-      <w:r>
-        <w:rPr>
-          <w:lang w:val="en-US"/>
-        </w:rPr>
-        <w:t xml:space="preserve">the topic, </w:t>
-      </w:r>
-      <w:r>
-        <w:rPr>
-          <w:lang w:val="en-US"/>
-        </w:rPr>
-        <w:t>content and a class chosen from a dropdown list.</w:t>
-      </w:r>
-      <w:r>
-        <w:rPr>
-          <w:lang w:val="en-US"/>
-        </w:rPr>
-        <w:t xml:space="preserve"> Moreover the user can choose </w:t>
-      </w:r>
-      <w:r>
-        <w:rPr>
-          <w:lang w:val="en-US"/>
-        </w:rPr>
-        <w:t>whether it is a parental or important post.</w:t>
-      </w:r>
-      <w:r>
-        <w:rPr>
-          <w:lang w:val="en-US"/>
-        </w:rPr>
-        <w:t xml:space="preserve"> After clicking the “save” button, the </w:t>
-      </w:r>
-      <w:r>
-        <w:rPr>
-          <w:lang w:val="en-US"/>
-        </w:rPr>
-        <w:t>announcement</w:t>
-      </w:r>
-      <w:r>
-        <w:rPr>
-          <w:lang w:val="en-US"/>
-        </w:rPr>
         <w:t xml:space="preserve"> is added to the system, can be found there both from a teacher and a student from the chosen class account.</w:t>
       </w:r>
       <w:r>
@@ -984,55 +894,502 @@
         <w:rPr>
           <w:lang w:val="en-US"/>
         </w:rPr>
-        <w:t>If a wrong password is en</w:t>
+        <w:t>If a wrong password is entered, the system displays a message: “incorrect password”.</w:t>
+      </w:r>
+    </w:p>
+    <w:p>
+      <w:pPr>
+        <w:pStyle w:val="Akapitzlist"/>
+        <w:numPr>
+          <w:ilvl w:val="0"/>
+          <w:numId w:val="1"/>
+        </w:numPr>
+        <w:rPr>
+          <w:lang w:val="en-US"/>
+        </w:rPr>
+      </w:pPr>
+      <w:r>
+        <w:rPr>
+          <w:rFonts w:ascii="Arial" w:hAnsi="Arial" w:cs="Arial"/>
+          <w:color w:val="000000"/>
+          <w:lang w:val="en-US"/>
+        </w:rPr>
+        <w:t>As a teacher I want to see who has done the homework and be able to check it</w:t>
+      </w:r>
+    </w:p>
+    <w:p>
+      <w:pPr>
+        <w:pStyle w:val="Akapitzlist"/>
+        <w:numPr>
+          <w:ilvl w:val="1"/>
+          <w:numId w:val="1"/>
+        </w:numPr>
+        <w:rPr>
+          <w:lang w:val="en-US"/>
+        </w:rPr>
+      </w:pPr>
+      <w:r>
+        <w:rPr>
+          <w:color w:val="FF0000"/>
+          <w:lang w:val="en-US"/>
+        </w:rPr>
+        <w:lastRenderedPageBreak/>
+        <w:t>Missing in use cases</w:t>
+      </w:r>
+    </w:p>
+    <w:p>
+      <w:pPr>
+        <w:pStyle w:val="Akapitzlist"/>
+        <w:numPr>
+          <w:ilvl w:val="0"/>
+          <w:numId w:val="1"/>
+        </w:numPr>
+        <w:rPr>
+          <w:lang w:val="en-US"/>
+        </w:rPr>
+      </w:pPr>
+      <w:r>
+        <w:rPr>
+          <w:rFonts w:ascii="Arial" w:hAnsi="Arial" w:cs="Arial"/>
+          <w:color w:val="000000"/>
+          <w:lang w:val="en-US"/>
+        </w:rPr>
+        <w:t>As a student I want to see discussion topics for my class so that I can participate in them</w:t>
+      </w:r>
+    </w:p>
+    <w:p>
+      <w:pPr>
+        <w:pStyle w:val="Akapitzlist"/>
+        <w:numPr>
+          <w:ilvl w:val="0"/>
+          <w:numId w:val="1"/>
+        </w:numPr>
+        <w:rPr>
+          <w:lang w:val="en-US"/>
+        </w:rPr>
+      </w:pPr>
+      <w:r>
+        <w:rPr>
+          <w:rFonts w:ascii="Arial" w:hAnsi="Arial" w:cs="Arial"/>
+          <w:color w:val="000000"/>
+          <w:lang w:val="en-US"/>
+        </w:rPr>
+        <w:t>As a teacher I want to see who has seen a post</w:t>
+      </w:r>
+    </w:p>
+    <w:p>
+      <w:pPr>
+        <w:pStyle w:val="Akapitzlist"/>
+        <w:numPr>
+          <w:ilvl w:val="1"/>
+          <w:numId w:val="1"/>
+        </w:numPr>
+        <w:rPr>
+          <w:lang w:val="en-US"/>
+        </w:rPr>
+      </w:pPr>
+      <w:r>
+        <w:rPr>
+          <w:color w:val="FF0000"/>
+          <w:lang w:val="en-US"/>
+        </w:rPr>
+        <w:t>What is a post? We have already about homework</w:t>
+      </w:r>
+    </w:p>
+    <w:p>
+      <w:pPr>
+        <w:pStyle w:val="Akapitzlist"/>
+        <w:numPr>
+          <w:ilvl w:val="0"/>
+          <w:numId w:val="1"/>
+        </w:numPr>
+        <w:rPr>
+          <w:lang w:val="en-US"/>
+        </w:rPr>
+      </w:pPr>
+      <w:r>
+        <w:rPr>
+          <w:lang w:val="en-US"/>
+        </w:rPr>
+        <w:t>A</w:t>
+      </w:r>
+      <w:r>
+        <w:rPr>
+          <w:rFonts w:ascii="Arial" w:hAnsi="Arial" w:cs="Arial"/>
+          <w:color w:val="000000"/>
+          <w:lang w:val="en-US"/>
+        </w:rPr>
+        <w:t>s a teacher I want to mark a post as a parental post so that parents will be informed</w:t>
+      </w:r>
+    </w:p>
+    <w:p>
+      <w:pPr>
+        <w:pStyle w:val="Akapitzlist"/>
+        <w:numPr>
+          <w:ilvl w:val="1"/>
+          <w:numId w:val="1"/>
+        </w:numPr>
+        <w:rPr>
+          <w:lang w:val="en-US"/>
+        </w:rPr>
+      </w:pPr>
+      <w:r>
+        <w:rPr>
+          <w:color w:val="FF0000"/>
+          <w:lang w:val="en-US"/>
+        </w:rPr>
+        <w:t>We already have it in announcements</w:t>
+      </w:r>
+    </w:p>
+    <w:p>
+      <w:pPr>
+        <w:pStyle w:val="Akapitzlist"/>
+        <w:numPr>
+          <w:ilvl w:val="0"/>
+          <w:numId w:val="1"/>
+        </w:numPr>
+        <w:rPr>
+          <w:lang w:val="en-US"/>
+        </w:rPr>
+      </w:pPr>
+      <w:r>
+        <w:rPr>
+          <w:rFonts w:ascii="Arial" w:hAnsi="Arial" w:cs="Arial"/>
+          <w:color w:val="000000"/>
+          <w:lang w:val="en-US"/>
+        </w:rPr>
+        <w:t>As a parent I want to see my child’s discussion topics so that I can participate in them</w:t>
+      </w:r>
+    </w:p>
+    <w:p>
+      <w:pPr>
+        <w:pStyle w:val="Akapitzlist"/>
+        <w:numPr>
+          <w:ilvl w:val="1"/>
+          <w:numId w:val="1"/>
+        </w:numPr>
+        <w:rPr>
+          <w:lang w:val="en-US"/>
+        </w:rPr>
+      </w:pPr>
+      <w:r>
+        <w:rPr>
+          <w:color w:val="FF0000"/>
+          <w:lang w:val="en-US"/>
+        </w:rPr>
+        <w:t>What is the difference in this and that a child can see them?</w:t>
+      </w:r>
+    </w:p>
+    <w:p>
+      <w:pPr>
+        <w:pStyle w:val="Akapitzlist"/>
+        <w:numPr>
+          <w:ilvl w:val="0"/>
+          <w:numId w:val="1"/>
+        </w:numPr>
+        <w:rPr>
+          <w:lang w:val="en-US"/>
+        </w:rPr>
+      </w:pPr>
+      <w:r>
+        <w:rPr>
+          <w:rFonts w:ascii="Arial" w:hAnsi="Arial" w:cs="Arial"/>
+          <w:color w:val="000000"/>
+          <w:lang w:val="en-US"/>
+        </w:rPr>
+        <w:t>As a student I want to have my own profile with information about me and history of my activities so that teachers and my parents can see it</w:t>
+      </w:r>
+    </w:p>
+    <w:p>
+      <w:pPr>
+        <w:pStyle w:val="Akapitzlist"/>
+        <w:numPr>
+          <w:ilvl w:val="1"/>
+          <w:numId w:val="1"/>
+        </w:numPr>
+        <w:rPr>
+          <w:lang w:val="en-US"/>
+        </w:rPr>
+      </w:pPr>
+      <w:r>
+        <w:rPr>
+          <w:color w:val="FF0000"/>
+          <w:lang w:val="en-US"/>
+        </w:rPr>
+        <w:t>Missing in use cases</w:t>
+      </w:r>
+    </w:p>
+    <w:p>
+      <w:pPr>
+        <w:pStyle w:val="Akapitzlist"/>
+        <w:numPr>
+          <w:ilvl w:val="0"/>
+          <w:numId w:val="1"/>
+        </w:numPr>
+        <w:rPr>
+          <w:lang w:val="en-US"/>
+        </w:rPr>
+      </w:pPr>
+      <w:r>
+        <w:rPr>
+          <w:rFonts w:ascii="Arial" w:hAnsi="Arial" w:cs="Arial"/>
+          <w:color w:val="000000"/>
+          <w:lang w:val="en-US"/>
+        </w:rPr>
+        <w:t>As a user I want to be able to edit my own post so that I can correct it</w:t>
+      </w:r>
+    </w:p>
+    <w:p>
+      <w:pPr>
+        <w:pStyle w:val="Akapitzlist"/>
+        <w:numPr>
+          <w:ilvl w:val="1"/>
+          <w:numId w:val="1"/>
+        </w:numPr>
+        <w:rPr>
+          <w:lang w:val="en-US"/>
+        </w:rPr>
+      </w:pPr>
+      <w:r>
+        <w:rPr>
+          <w:color w:val="FF0000"/>
+          <w:lang w:val="en-US"/>
+        </w:rPr>
+        <w:t>Shouldn’t it be in each adding post?</w:t>
+      </w:r>
+    </w:p>
+    <w:p>
+      <w:pPr>
+        <w:pStyle w:val="Akapitzlist"/>
+        <w:numPr>
+          <w:ilvl w:val="0"/>
+          <w:numId w:val="1"/>
+        </w:numPr>
+        <w:rPr>
+          <w:lang w:val="en-US"/>
+        </w:rPr>
+      </w:pPr>
+      <w:r>
+        <w:rPr>
+          <w:rFonts w:ascii="Arial" w:hAnsi="Arial" w:cs="Arial"/>
+          <w:color w:val="000000"/>
+          <w:lang w:val="en-US"/>
+        </w:rPr>
+        <w:t>As a parent I want to see homework posted for my child so that I will know about it</w:t>
+      </w:r>
+    </w:p>
+    <w:p>
+      <w:pPr>
+        <w:pStyle w:val="Akapitzlist"/>
+        <w:numPr>
+          <w:ilvl w:val="0"/>
+          <w:numId w:val="1"/>
+        </w:numPr>
+        <w:rPr>
+          <w:lang w:val="en-US"/>
+        </w:rPr>
+      </w:pPr>
+      <w:r>
+        <w:rPr>
+          <w:rFonts w:ascii="Arial" w:hAnsi="Arial" w:cs="Arial"/>
+          <w:color w:val="000000"/>
+          <w:lang w:val="en-US"/>
+        </w:rPr>
+        <w:t>As a teacher I want to mark posts as important so that they will be marked and emails to users it concerns will be sent</w:t>
+      </w:r>
+    </w:p>
+    <w:p>
+      <w:pPr>
+        <w:pStyle w:val="Akapitzlist"/>
+        <w:numPr>
+          <w:ilvl w:val="1"/>
+          <w:numId w:val="1"/>
+        </w:numPr>
+        <w:rPr>
+          <w:lang w:val="en-US"/>
+        </w:rPr>
+      </w:pPr>
+      <w:r>
+        <w:rPr>
+          <w:rFonts w:ascii="Arial" w:hAnsi="Arial" w:cs="Arial"/>
+          <w:color w:val="FF0000"/>
+          <w:lang w:val="en-US"/>
+        </w:rPr>
+        <w:t>Already in posting announcements</w:t>
+      </w:r>
+    </w:p>
+    <w:p>
+      <w:pPr>
+        <w:pStyle w:val="Akapitzlist"/>
+        <w:numPr>
+          <w:ilvl w:val="0"/>
+          <w:numId w:val="1"/>
+        </w:numPr>
+        <w:rPr>
+          <w:lang w:val="en-US"/>
+        </w:rPr>
+      </w:pPr>
+      <w:r>
+        <w:rPr>
+          <w:rFonts w:ascii="Arial" w:hAnsi="Arial" w:cs="Arial"/>
+          <w:color w:val="000000"/>
+          <w:lang w:val="en-US"/>
+        </w:rPr>
+        <w:t>As a user I want to send private messages to other users so that we can communicate</w:t>
+      </w:r>
+    </w:p>
+    <w:p>
+      <w:pPr>
+        <w:pStyle w:val="Akapitzlist"/>
+        <w:numPr>
+          <w:ilvl w:val="0"/>
+          <w:numId w:val="1"/>
+        </w:numPr>
+        <w:rPr>
+          <w:lang w:val="en-US"/>
+        </w:rPr>
+      </w:pPr>
+      <w:r>
+        <w:rPr>
+          <w:rFonts w:ascii="Arial" w:hAnsi="Arial" w:cs="Arial"/>
+          <w:color w:val="000000"/>
+          <w:lang w:val="en-US"/>
+        </w:rPr>
+        <w:t xml:space="preserve">As a teacher when creating homework I want to be able to create a chat group for group of students so that selected students can </w:t>
+      </w:r>
+      <w:r>
+        <w:rPr>
+          <w:rFonts w:ascii="Arial" w:hAnsi="Arial" w:cs="Arial"/>
+          <w:color w:val="000000"/>
+          <w:lang w:val="en-US"/>
+        </w:rPr>
+        <w:t>communicate</w:t>
+      </w:r>
+      <w:r>
+        <w:rPr>
+          <w:rFonts w:ascii="Arial" w:hAnsi="Arial" w:cs="Arial"/>
+          <w:color w:val="000000"/>
+          <w:lang w:val="en-US"/>
+        </w:rPr>
+        <w:t xml:space="preserve"> among them</w:t>
+      </w:r>
+    </w:p>
+    <w:p>
+      <w:pPr>
+        <w:pStyle w:val="Akapitzlist"/>
+        <w:numPr>
+          <w:ilvl w:val="0"/>
+          <w:numId w:val="1"/>
+        </w:numPr>
+        <w:rPr>
+          <w:lang w:val="en-US"/>
+        </w:rPr>
+      </w:pPr>
+      <w:r>
+        <w:rPr>
+          <w:rFonts w:ascii="Arial" w:hAnsi="Arial" w:cs="Arial"/>
+          <w:color w:val="000000"/>
+          <w:lang w:val="en-US"/>
+        </w:rPr>
+        <w:t>As a customer I want the system to archive one year back so that I can check it</w:t>
+      </w:r>
+    </w:p>
+    <w:p>
+      <w:pPr>
+        <w:pStyle w:val="Akapitzlist"/>
+        <w:numPr>
+          <w:ilvl w:val="0"/>
+          <w:numId w:val="1"/>
+        </w:numPr>
+        <w:rPr>
+          <w:lang w:val="en-US"/>
+        </w:rPr>
+      </w:pPr>
+      <w:r>
+        <w:rPr>
+          <w:rFonts w:ascii="Arial" w:hAnsi="Arial" w:cs="Arial"/>
+          <w:color w:val="000000"/>
+          <w:lang w:val="en-US"/>
+        </w:rPr>
+        <w:t>A</w:t>
+      </w:r>
+      <w:r>
+        <w:rPr>
+          <w:rFonts w:ascii="Arial" w:hAnsi="Arial" w:cs="Arial"/>
+          <w:color w:val="000000"/>
+          <w:lang w:val="en-US"/>
+        </w:rPr>
+        <w:t>s a customer I want the system to automatically update classes after the finish of the year so that I do not have to do it</w:t>
+      </w:r>
+    </w:p>
+    <w:p>
+      <w:pPr>
+        <w:pStyle w:val="Akapitzlist"/>
+        <w:numPr>
+          <w:ilvl w:val="0"/>
+          <w:numId w:val="1"/>
+        </w:numPr>
+        <w:rPr>
+          <w:lang w:val="en-US"/>
+        </w:rPr>
+      </w:pPr>
+      <w:r>
+        <w:rPr>
+          <w:rFonts w:ascii="Arial" w:hAnsi="Arial" w:cs="Arial"/>
+          <w:color w:val="000000"/>
+          <w:lang w:val="en-US"/>
+        </w:rPr>
+        <w:t>As a teacher I want to create a meeting discussion so that parents can sign up to meetings</w:t>
+      </w:r>
+    </w:p>
+    <w:p>
+      <w:pPr>
+        <w:pStyle w:val="Akapitzlist"/>
+        <w:numPr>
+          <w:ilvl w:val="0"/>
+          <w:numId w:val="1"/>
+        </w:numPr>
+        <w:rPr>
+          <w:lang w:val="en-US"/>
+        </w:rPr>
+      </w:pPr>
+      <w:r>
+        <w:rPr>
+          <w:rFonts w:ascii="Arial" w:hAnsi="Arial" w:cs="Arial"/>
+          <w:color w:val="000000"/>
+          <w:lang w:val="en-US"/>
+        </w:rPr>
+        <w:t>As a parent I want to participate in meeting discussions so that I can schedule meetings with teachers</w:t>
+      </w:r>
+    </w:p>
+    <w:p>
+      <w:pPr>
+        <w:pStyle w:val="Akapitzlist"/>
+        <w:numPr>
+          <w:ilvl w:val="0"/>
+          <w:numId w:val="1"/>
+        </w:numPr>
+        <w:rPr>
+          <w:lang w:val="en-US"/>
+        </w:rPr>
+      </w:pPr>
+      <w:r>
+        <w:rPr>
+          <w:rFonts w:ascii="Arial" w:hAnsi="Arial" w:cs="Arial"/>
+          <w:color w:val="000000"/>
+          <w:lang w:val="en-US"/>
+        </w:rPr>
+        <w:t>As a user I want to get an email with a temporary password when my account is created and when I have forgotten the password, to be able to log in and change it</w:t>
       </w:r>
       <w:bookmarkStart w:id="0" w:name="_GoBack"/>
       <w:bookmarkEnd w:id="0"/>
       <w:r>
         <w:rPr>
-          <w:lang w:val="en-US"/>
-        </w:rPr>
-        <w:t>tered, the system displays a message: “incorrect password”.</w:t>
-      </w:r>
-    </w:p>
-    <w:p>
-      <w:pPr>
-        <w:pStyle w:val="Akapitzlist"/>
-        <w:numPr>
-          <w:ilvl w:val="0"/>
-          <w:numId w:val="1"/>
-        </w:numPr>
-        <w:rPr>
-          <w:lang w:val="en-US"/>
-        </w:rPr>
-      </w:pPr>
-      <w:r>
-        <w:rPr>
-          <w:rFonts w:ascii="Arial" w:hAnsi="Arial" w:cs="Arial"/>
-          <w:color w:val="000000"/>
-          <w:lang w:val="en-US"/>
-        </w:rPr>
-        <w:t>As a teacher I want to see who has done the homework and be able to check it</w:t>
-      </w:r>
-    </w:p>
-    <w:p>
-      <w:pPr>
-        <w:pStyle w:val="Akapitzlist"/>
-        <w:numPr>
-          <w:ilvl w:val="1"/>
-          <w:numId w:val="1"/>
-        </w:numPr>
-        <w:rPr>
-          <w:lang w:val="en-US"/>
-        </w:rPr>
-      </w:pPr>
-      <w:r>
-        <w:rPr>
-          <w:color w:val="FF0000"/>
-          <w:lang w:val="en-US"/>
-        </w:rPr>
-        <w:lastRenderedPageBreak/>
-        <w:t>Missing in use cases</w:t>
+          <w:rFonts w:ascii="Arial" w:hAnsi="Arial" w:cs="Arial"/>
+          <w:color w:val="000000"/>
+          <w:lang w:val="en-US"/>
+        </w:rPr>
+        <w:br/>
       </w:r>
     </w:p>
     <w:p>

</xml_diff>

<commit_message>
more in requirement test desc
</commit_message>
<xml_diff>
--- a/Requirement test description.docx
+++ b/Requirement test description.docx
@@ -961,6 +961,49 @@
       <w:pPr>
         <w:pStyle w:val="Akapitzlist"/>
         <w:numPr>
+          <w:ilvl w:val="1"/>
+          <w:numId w:val="1"/>
+        </w:numPr>
+        <w:rPr>
+          <w:lang w:val="en-US"/>
+        </w:rPr>
+      </w:pPr>
+      <w:r>
+        <w:rPr>
+          <w:color w:val="FF0000"/>
+          <w:lang w:val="en-US"/>
+        </w:rPr>
+        <w:t>Change in use cases as well?</w:t>
+      </w:r>
+    </w:p>
+    <w:p>
+      <w:pPr>
+        <w:pStyle w:val="Akapitzlist"/>
+        <w:numPr>
+          <w:ilvl w:val="1"/>
+          <w:numId w:val="1"/>
+        </w:numPr>
+        <w:rPr>
+          <w:lang w:val="en-US"/>
+        </w:rPr>
+      </w:pPr>
+      <w:r>
+        <w:rPr>
+          <w:lang w:val="en-US"/>
+        </w:rPr>
+        <w:t xml:space="preserve">A student type of account is being used. The “discussion” button is clicked. </w:t>
+      </w:r>
+      <w:r>
+        <w:rPr>
+          <w:lang w:val="en-US"/>
+        </w:rPr>
+        <w:t>A list of all discussions is displayed. The user clicks on one discussion. The discussion and all replies are displayed. The user scrolls down to the newest reply and clicks “reply” section. The user enters his/her answer. After clicking the “save button” the reply is saved and can be seen on the bottom of all replies by all users, who can access the specific discussion.</w:t>
+      </w:r>
+    </w:p>
+    <w:p>
+      <w:pPr>
+        <w:pStyle w:val="Akapitzlist"/>
+        <w:numPr>
           <w:ilvl w:val="0"/>
           <w:numId w:val="1"/>
         </w:numPr>
@@ -1058,7 +1101,23 @@
           <w:color w:val="000000"/>
           <w:lang w:val="en-US"/>
         </w:rPr>
-        <w:t>As a parent I want to see my child’s discussion topics so that I can participate in them</w:t>
+        <w:t>As a parent I want to see my child</w:t>
+      </w:r>
+      <w:r>
+        <w:rPr>
+          <w:rFonts w:ascii="Arial" w:hAnsi="Arial" w:cs="Arial"/>
+          <w:color w:val="000000"/>
+          <w:lang w:val="en-US"/>
+        </w:rPr>
+        <w:t>ren</w:t>
+      </w:r>
+      <w:r>
+        <w:rPr>
+          <w:rFonts w:ascii="Arial" w:hAnsi="Arial" w:cs="Arial"/>
+          <w:color w:val="000000"/>
+          <w:lang w:val="en-US"/>
+        </w:rPr>
+        <w:t>’s discussion topics so that I can participate in them</w:t>
       </w:r>
     </w:p>
     <w:p>
@@ -1116,273 +1175,269 @@
           <w:color w:val="FF0000"/>
           <w:lang w:val="en-US"/>
         </w:rPr>
-        <w:t>Missing in use cases</w:t>
-      </w:r>
-    </w:p>
-    <w:p>
-      <w:pPr>
-        <w:pStyle w:val="Akapitzlist"/>
-        <w:numPr>
-          <w:ilvl w:val="0"/>
-          <w:numId w:val="1"/>
-        </w:numPr>
-        <w:rPr>
-          <w:lang w:val="en-US"/>
-        </w:rPr>
-      </w:pPr>
-      <w:r>
-        <w:rPr>
-          <w:rFonts w:ascii="Arial" w:hAnsi="Arial" w:cs="Arial"/>
-          <w:color w:val="000000"/>
-          <w:lang w:val="en-US"/>
-        </w:rPr>
-        <w:t>As a user I want to be able to edit my own post so that I can correct it</w:t>
-      </w:r>
-    </w:p>
-    <w:p>
-      <w:pPr>
-        <w:pStyle w:val="Akapitzlist"/>
-        <w:numPr>
-          <w:ilvl w:val="1"/>
-          <w:numId w:val="1"/>
-        </w:numPr>
-        <w:rPr>
-          <w:lang w:val="en-US"/>
-        </w:rPr>
-      </w:pPr>
-      <w:r>
-        <w:rPr>
-          <w:color w:val="FF0000"/>
-          <w:lang w:val="en-US"/>
-        </w:rPr>
-        <w:t>Shouldn’t it be in each adding post?</w:t>
-      </w:r>
-    </w:p>
-    <w:p>
-      <w:pPr>
-        <w:pStyle w:val="Akapitzlist"/>
-        <w:numPr>
-          <w:ilvl w:val="0"/>
-          <w:numId w:val="1"/>
-        </w:numPr>
-        <w:rPr>
-          <w:lang w:val="en-US"/>
-        </w:rPr>
-      </w:pPr>
-      <w:r>
-        <w:rPr>
-          <w:rFonts w:ascii="Arial" w:hAnsi="Arial" w:cs="Arial"/>
-          <w:color w:val="000000"/>
-          <w:lang w:val="en-US"/>
-        </w:rPr>
-        <w:t>As a parent I want to see homework posted for my child so that I will know about it</w:t>
-      </w:r>
-    </w:p>
-    <w:p>
-      <w:pPr>
-        <w:pStyle w:val="Akapitzlist"/>
-        <w:numPr>
-          <w:ilvl w:val="0"/>
-          <w:numId w:val="1"/>
-        </w:numPr>
-        <w:rPr>
-          <w:lang w:val="en-US"/>
-        </w:rPr>
-      </w:pPr>
-      <w:r>
-        <w:rPr>
-          <w:rFonts w:ascii="Arial" w:hAnsi="Arial" w:cs="Arial"/>
-          <w:color w:val="000000"/>
-          <w:lang w:val="en-US"/>
-        </w:rPr>
-        <w:t>As a teacher I want to mark posts as important so that they will be marked and emails to users it concerns will be sent</w:t>
-      </w:r>
-    </w:p>
-    <w:p>
-      <w:pPr>
-        <w:pStyle w:val="Akapitzlist"/>
-        <w:numPr>
-          <w:ilvl w:val="1"/>
-          <w:numId w:val="1"/>
-        </w:numPr>
-        <w:rPr>
-          <w:lang w:val="en-US"/>
-        </w:rPr>
-      </w:pPr>
-      <w:r>
-        <w:rPr>
-          <w:rFonts w:ascii="Arial" w:hAnsi="Arial" w:cs="Arial"/>
-          <w:color w:val="FF0000"/>
-          <w:lang w:val="en-US"/>
-        </w:rPr>
-        <w:t>Already in posting announcements</w:t>
-      </w:r>
-    </w:p>
-    <w:p>
-      <w:pPr>
-        <w:pStyle w:val="Akapitzlist"/>
-        <w:numPr>
-          <w:ilvl w:val="0"/>
-          <w:numId w:val="1"/>
-        </w:numPr>
-        <w:rPr>
-          <w:lang w:val="en-US"/>
-        </w:rPr>
-      </w:pPr>
-      <w:r>
-        <w:rPr>
-          <w:rFonts w:ascii="Arial" w:hAnsi="Arial" w:cs="Arial"/>
-          <w:color w:val="000000"/>
-          <w:lang w:val="en-US"/>
-        </w:rPr>
-        <w:t>As a user I want to send private messages to other users so that we can communicate</w:t>
-      </w:r>
-    </w:p>
-    <w:p>
-      <w:pPr>
-        <w:pStyle w:val="Akapitzlist"/>
-        <w:numPr>
-          <w:ilvl w:val="0"/>
-          <w:numId w:val="1"/>
-        </w:numPr>
-        <w:rPr>
-          <w:lang w:val="en-US"/>
-        </w:rPr>
-      </w:pPr>
-      <w:r>
-        <w:rPr>
-          <w:rFonts w:ascii="Arial" w:hAnsi="Arial" w:cs="Arial"/>
-          <w:color w:val="000000"/>
-          <w:lang w:val="en-US"/>
-        </w:rPr>
-        <w:t xml:space="preserve">As a teacher when creating homework I want to be able to create a chat group for group of students so that selected students can </w:t>
-      </w:r>
-      <w:r>
-        <w:rPr>
-          <w:rFonts w:ascii="Arial" w:hAnsi="Arial" w:cs="Arial"/>
-          <w:color w:val="000000"/>
-          <w:lang w:val="en-US"/>
-        </w:rPr>
-        <w:t>communicate</w:t>
-      </w:r>
-      <w:r>
-        <w:rPr>
-          <w:rFonts w:ascii="Arial" w:hAnsi="Arial" w:cs="Arial"/>
-          <w:color w:val="000000"/>
-          <w:lang w:val="en-US"/>
-        </w:rPr>
-        <w:t xml:space="preserve"> among them</w:t>
-      </w:r>
-    </w:p>
-    <w:p>
-      <w:pPr>
-        <w:pStyle w:val="Akapitzlist"/>
-        <w:numPr>
-          <w:ilvl w:val="0"/>
-          <w:numId w:val="1"/>
-        </w:numPr>
-        <w:rPr>
-          <w:lang w:val="en-US"/>
-        </w:rPr>
-      </w:pPr>
-      <w:r>
-        <w:rPr>
-          <w:rFonts w:ascii="Arial" w:hAnsi="Arial" w:cs="Arial"/>
-          <w:color w:val="000000"/>
-          <w:lang w:val="en-US"/>
-        </w:rPr>
-        <w:t>As a customer I want the system to archive one year back so that I can check it</w:t>
-      </w:r>
-    </w:p>
-    <w:p>
-      <w:pPr>
-        <w:pStyle w:val="Akapitzlist"/>
-        <w:numPr>
-          <w:ilvl w:val="0"/>
-          <w:numId w:val="1"/>
-        </w:numPr>
-        <w:rPr>
-          <w:lang w:val="en-US"/>
-        </w:rPr>
-      </w:pPr>
-      <w:r>
-        <w:rPr>
-          <w:rFonts w:ascii="Arial" w:hAnsi="Arial" w:cs="Arial"/>
-          <w:color w:val="000000"/>
-          <w:lang w:val="en-US"/>
-        </w:rPr>
-        <w:t>A</w:t>
-      </w:r>
-      <w:r>
-        <w:rPr>
-          <w:rFonts w:ascii="Arial" w:hAnsi="Arial" w:cs="Arial"/>
-          <w:color w:val="000000"/>
-          <w:lang w:val="en-US"/>
-        </w:rPr>
-        <w:t>s a customer I want the system to automatically update classes after the finish of the year so that I do not have to do it</w:t>
-      </w:r>
-    </w:p>
-    <w:p>
-      <w:pPr>
-        <w:pStyle w:val="Akapitzlist"/>
-        <w:numPr>
-          <w:ilvl w:val="0"/>
-          <w:numId w:val="1"/>
-        </w:numPr>
-        <w:rPr>
-          <w:lang w:val="en-US"/>
-        </w:rPr>
-      </w:pPr>
-      <w:r>
-        <w:rPr>
-          <w:rFonts w:ascii="Arial" w:hAnsi="Arial" w:cs="Arial"/>
-          <w:color w:val="000000"/>
-          <w:lang w:val="en-US"/>
-        </w:rPr>
-        <w:t>As a teacher I want to create a meeting discussion so that parents can sign up to meetings</w:t>
-      </w:r>
-    </w:p>
-    <w:p>
-      <w:pPr>
-        <w:pStyle w:val="Akapitzlist"/>
-        <w:numPr>
-          <w:ilvl w:val="0"/>
-          <w:numId w:val="1"/>
-        </w:numPr>
-        <w:rPr>
-          <w:lang w:val="en-US"/>
-        </w:rPr>
-      </w:pPr>
-      <w:r>
-        <w:rPr>
-          <w:rFonts w:ascii="Arial" w:hAnsi="Arial" w:cs="Arial"/>
-          <w:color w:val="000000"/>
-          <w:lang w:val="en-US"/>
-        </w:rPr>
-        <w:t>As a parent I want to participate in meeting discussions so that I can schedule meetings with teachers</w:t>
-      </w:r>
-    </w:p>
-    <w:p>
-      <w:pPr>
-        <w:pStyle w:val="Akapitzlist"/>
-        <w:numPr>
-          <w:ilvl w:val="0"/>
-          <w:numId w:val="1"/>
-        </w:numPr>
-        <w:rPr>
-          <w:lang w:val="en-US"/>
-        </w:rPr>
-      </w:pPr>
-      <w:r>
-        <w:rPr>
-          <w:rFonts w:ascii="Arial" w:hAnsi="Arial" w:cs="Arial"/>
-          <w:color w:val="000000"/>
-          <w:lang w:val="en-US"/>
-        </w:rPr>
-        <w:t>As a user I want to get an email with a temporary password when my account is created and when I have forgotten the password, to be able to log in and change it</w:t>
-      </w:r>
+        <w:t>Update use case- divide depending on user type</w:t>
+      </w:r>
+    </w:p>
+    <w:p>
+      <w:pPr>
+        <w:pStyle w:val="Akapitzlist"/>
+        <w:numPr>
+          <w:ilvl w:val="1"/>
+          <w:numId w:val="1"/>
+        </w:numPr>
+        <w:rPr>
+          <w:lang w:val="en-US"/>
+        </w:rPr>
+      </w:pPr>
       <w:bookmarkStart w:id="0" w:name="_GoBack"/>
       <w:bookmarkEnd w:id="0"/>
+    </w:p>
+    <w:p>
+      <w:pPr>
+        <w:pStyle w:val="Akapitzlist"/>
+        <w:numPr>
+          <w:ilvl w:val="0"/>
+          <w:numId w:val="1"/>
+        </w:numPr>
+        <w:rPr>
+          <w:lang w:val="en-US"/>
+        </w:rPr>
+      </w:pPr>
+      <w:r>
+        <w:rPr>
+          <w:rFonts w:ascii="Arial" w:hAnsi="Arial" w:cs="Arial"/>
+          <w:color w:val="000000"/>
+          <w:lang w:val="en-US"/>
+        </w:rPr>
+        <w:t>As a user I want to be able to edit my own post so that I can correct it</w:t>
+      </w:r>
+    </w:p>
+    <w:p>
+      <w:pPr>
+        <w:pStyle w:val="Akapitzlist"/>
+        <w:numPr>
+          <w:ilvl w:val="1"/>
+          <w:numId w:val="1"/>
+        </w:numPr>
+        <w:rPr>
+          <w:lang w:val="en-US"/>
+        </w:rPr>
+      </w:pPr>
+      <w:r>
+        <w:rPr>
+          <w:color w:val="FF0000"/>
+          <w:lang w:val="en-US"/>
+        </w:rPr>
+        <w:t>Shouldn’t it be in each adding post?</w:t>
+      </w:r>
+    </w:p>
+    <w:p>
+      <w:pPr>
+        <w:pStyle w:val="Akapitzlist"/>
+        <w:numPr>
+          <w:ilvl w:val="0"/>
+          <w:numId w:val="1"/>
+        </w:numPr>
+        <w:rPr>
+          <w:lang w:val="en-US"/>
+        </w:rPr>
+      </w:pPr>
+      <w:r>
+        <w:rPr>
+          <w:rFonts w:ascii="Arial" w:hAnsi="Arial" w:cs="Arial"/>
+          <w:color w:val="000000"/>
+          <w:lang w:val="en-US"/>
+        </w:rPr>
+        <w:t>As a parent I want to see homework posted for my child so that I will know about it</w:t>
+      </w:r>
+    </w:p>
+    <w:p>
+      <w:pPr>
+        <w:pStyle w:val="Akapitzlist"/>
+        <w:numPr>
+          <w:ilvl w:val="0"/>
+          <w:numId w:val="1"/>
+        </w:numPr>
+        <w:rPr>
+          <w:lang w:val="en-US"/>
+        </w:rPr>
+      </w:pPr>
+      <w:r>
+        <w:rPr>
+          <w:rFonts w:ascii="Arial" w:hAnsi="Arial" w:cs="Arial"/>
+          <w:color w:val="000000"/>
+          <w:lang w:val="en-US"/>
+        </w:rPr>
+        <w:t>As a teacher I want to mark posts as important so that they will be marked and emails to users it concerns will be sent</w:t>
+      </w:r>
+    </w:p>
+    <w:p>
+      <w:pPr>
+        <w:pStyle w:val="Akapitzlist"/>
+        <w:numPr>
+          <w:ilvl w:val="1"/>
+          <w:numId w:val="1"/>
+        </w:numPr>
+        <w:rPr>
+          <w:lang w:val="en-US"/>
+        </w:rPr>
+      </w:pPr>
+      <w:r>
+        <w:rPr>
+          <w:rFonts w:ascii="Arial" w:hAnsi="Arial" w:cs="Arial"/>
+          <w:color w:val="FF0000"/>
+          <w:lang w:val="en-US"/>
+        </w:rPr>
+        <w:t>Already in posting announcements</w:t>
+      </w:r>
+    </w:p>
+    <w:p>
+      <w:pPr>
+        <w:pStyle w:val="Akapitzlist"/>
+        <w:numPr>
+          <w:ilvl w:val="0"/>
+          <w:numId w:val="1"/>
+        </w:numPr>
+        <w:rPr>
+          <w:lang w:val="en-US"/>
+        </w:rPr>
+      </w:pPr>
+      <w:r>
+        <w:rPr>
+          <w:rFonts w:ascii="Arial" w:hAnsi="Arial" w:cs="Arial"/>
+          <w:color w:val="000000"/>
+          <w:lang w:val="en-US"/>
+        </w:rPr>
+        <w:t>As a user I want to send private messages to other users so that we can communicate</w:t>
+      </w:r>
+    </w:p>
+    <w:p>
+      <w:pPr>
+        <w:pStyle w:val="Akapitzlist"/>
+        <w:numPr>
+          <w:ilvl w:val="0"/>
+          <w:numId w:val="1"/>
+        </w:numPr>
+        <w:rPr>
+          <w:lang w:val="en-US"/>
+        </w:rPr>
+      </w:pPr>
+      <w:r>
+        <w:rPr>
+          <w:rFonts w:ascii="Arial" w:hAnsi="Arial" w:cs="Arial"/>
+          <w:color w:val="000000"/>
+          <w:lang w:val="en-US"/>
+        </w:rPr>
+        <w:t>As a teacher when creating homework I want to be able to create a chat group for group of students so that selected students can communicate among them</w:t>
+      </w:r>
+    </w:p>
+    <w:p>
+      <w:pPr>
+        <w:pStyle w:val="Akapitzlist"/>
+        <w:numPr>
+          <w:ilvl w:val="0"/>
+          <w:numId w:val="1"/>
+        </w:numPr>
+        <w:rPr>
+          <w:lang w:val="en-US"/>
+        </w:rPr>
+      </w:pPr>
+      <w:r>
+        <w:rPr>
+          <w:rFonts w:ascii="Arial" w:hAnsi="Arial" w:cs="Arial"/>
+          <w:color w:val="000000"/>
+          <w:lang w:val="en-US"/>
+        </w:rPr>
+        <w:t>As a customer I want the system to archive one year back so that I can check it</w:t>
+      </w:r>
+    </w:p>
+    <w:p>
+      <w:pPr>
+        <w:pStyle w:val="Akapitzlist"/>
+        <w:numPr>
+          <w:ilvl w:val="0"/>
+          <w:numId w:val="1"/>
+        </w:numPr>
+        <w:rPr>
+          <w:lang w:val="en-US"/>
+        </w:rPr>
+      </w:pPr>
+      <w:r>
+        <w:rPr>
+          <w:rFonts w:ascii="Arial" w:hAnsi="Arial" w:cs="Arial"/>
+          <w:color w:val="000000"/>
+          <w:lang w:val="en-US"/>
+        </w:rPr>
+        <w:t>A</w:t>
+      </w:r>
+      <w:r>
+        <w:rPr>
+          <w:rFonts w:ascii="Arial" w:hAnsi="Arial" w:cs="Arial"/>
+          <w:color w:val="000000"/>
+          <w:lang w:val="en-US"/>
+        </w:rPr>
+        <w:t>s a customer I want the system to automatically update classes after the finish of the year so that I do not have to do it</w:t>
+      </w:r>
+    </w:p>
+    <w:p>
+      <w:pPr>
+        <w:pStyle w:val="Akapitzlist"/>
+        <w:numPr>
+          <w:ilvl w:val="0"/>
+          <w:numId w:val="1"/>
+        </w:numPr>
+        <w:rPr>
+          <w:lang w:val="en-US"/>
+        </w:rPr>
+      </w:pPr>
+      <w:r>
+        <w:rPr>
+          <w:rFonts w:ascii="Arial" w:hAnsi="Arial" w:cs="Arial"/>
+          <w:color w:val="000000"/>
+          <w:lang w:val="en-US"/>
+        </w:rPr>
+        <w:t>As a teacher I want to create a meeting discussion so that parents can sign up to meetings</w:t>
+      </w:r>
+    </w:p>
+    <w:p>
+      <w:pPr>
+        <w:pStyle w:val="Akapitzlist"/>
+        <w:numPr>
+          <w:ilvl w:val="0"/>
+          <w:numId w:val="1"/>
+        </w:numPr>
+        <w:rPr>
+          <w:lang w:val="en-US"/>
+        </w:rPr>
+      </w:pPr>
+      <w:r>
+        <w:rPr>
+          <w:rFonts w:ascii="Arial" w:hAnsi="Arial" w:cs="Arial"/>
+          <w:color w:val="000000"/>
+          <w:lang w:val="en-US"/>
+        </w:rPr>
+        <w:t>As a parent I want to participate in meeting discussions so that I can schedule meetings with teachers</w:t>
+      </w:r>
+    </w:p>
+    <w:p>
+      <w:pPr>
+        <w:pStyle w:val="Akapitzlist"/>
+        <w:numPr>
+          <w:ilvl w:val="0"/>
+          <w:numId w:val="1"/>
+        </w:numPr>
+        <w:rPr>
+          <w:lang w:val="en-US"/>
+        </w:rPr>
+      </w:pPr>
+      <w:r>
+        <w:rPr>
+          <w:rFonts w:ascii="Arial" w:hAnsi="Arial" w:cs="Arial"/>
+          <w:color w:val="000000"/>
+          <w:lang w:val="en-US"/>
+        </w:rPr>
+        <w:t>As a user I want to get an email with a temporary password when my account is created and when I have forgotten the password, to be able to log in and change it</w:t>
+      </w:r>
       <w:r>
         <w:rPr>
           <w:rFonts w:ascii="Arial" w:hAnsi="Arial" w:cs="Arial"/>

</xml_diff>

<commit_message>
minor change in managing users requirements test description
</commit_message>
<xml_diff>
--- a/Requirement test description.docx
+++ b/Requirement test description.docx
@@ -258,25 +258,7 @@
         <w:rPr>
           <w:lang w:val="en-US"/>
         </w:rPr>
-        <w:t xml:space="preserve">The admin account is being used. After clicking the “Teacher list” button, an “Create teacher” button is visible. After clicking it, a form is displayed. In the form the user enters </w:t>
-      </w:r>
-      <w:r>
-        <w:rPr>
-          <w:lang w:val="en-US"/>
-        </w:rPr>
-        <w:t xml:space="preserve">only the name and next time only the email </w:t>
-      </w:r>
-      <w:r>
-        <w:rPr>
-          <w:lang w:val="en-US"/>
-        </w:rPr>
-        <w:t xml:space="preserve">of the new teacher. After clicking the “save” button, </w:t>
-      </w:r>
-      <w:r>
-        <w:rPr>
-          <w:lang w:val="en-US"/>
-        </w:rPr>
-        <w:t>there is a message displayed: “</w:t>
+        <w:t>The admin account is being used. After clicking the “Teacher list” button, an “Create teacher” button is visible. After clicking it, a form is displayed. In the form the user enters only the name and next time only the email of the new teacher. After clicking the “save” button, there is a message displayed: “</w:t>
       </w:r>
       <w:r>
         <w:rPr>
@@ -288,73 +270,43 @@
         <w:rPr>
           <w:lang w:val="en-US"/>
         </w:rPr>
-        <w:t>.</w:t>
-      </w:r>
-      <w:r>
-        <w:rPr>
-          <w:lang w:val="en-US"/>
-        </w:rPr>
-        <w:t xml:space="preserve"> The user is not added to the system, unless the rest of the fields are filled.</w:t>
-      </w:r>
-    </w:p>
-    <w:p>
-      <w:pPr>
-        <w:pStyle w:val="Akapitzlist"/>
-        <w:numPr>
-          <w:ilvl w:val="1"/>
-          <w:numId w:val="1"/>
-        </w:numPr>
-        <w:rPr>
-          <w:lang w:val="en-US"/>
-        </w:rPr>
-      </w:pPr>
-      <w:r>
-        <w:rPr>
-          <w:lang w:val="en-US"/>
-        </w:rPr>
-        <w:t>The admin account is being used. After clicking the “Teacher list” button, an “Create teacher” button is visible. After clicking it, a form is displayed. In the form the user enters the name and the email of the new teacher.</w:t>
-      </w:r>
-      <w:r>
-        <w:rPr>
-          <w:lang w:val="en-US"/>
-        </w:rPr>
-        <w:t xml:space="preserve"> Afterwards the user clicks the logo. The main page is displayed and the new teacher is not added to the system, all information have been discarded. </w:t>
-      </w:r>
-    </w:p>
-    <w:p>
-      <w:pPr>
-        <w:pStyle w:val="Akapitzlist"/>
-        <w:numPr>
-          <w:ilvl w:val="1"/>
-          <w:numId w:val="1"/>
-        </w:numPr>
-        <w:rPr>
-          <w:lang w:val="en-US"/>
-        </w:rPr>
-      </w:pPr>
-      <w:r>
-        <w:rPr>
-          <w:lang w:val="en-US"/>
-        </w:rPr>
-        <w:t>The admin account is being used. After clicking the “</w:t>
-      </w:r>
-      <w:r>
-        <w:rPr>
-          <w:lang w:val="en-US"/>
-        </w:rPr>
-        <w:t>Family</w:t>
-      </w:r>
-      <w:r>
-        <w:rPr>
-          <w:lang w:val="en-US"/>
-        </w:rPr>
-        <w:t xml:space="preserve"> list” button, </w:t>
-      </w:r>
-      <w:r>
-        <w:rPr>
-          <w:lang w:val="en-US"/>
-        </w:rPr>
-        <w:t>all families</w:t>
+        <w:t>. The user is not added to the system, unless the rest of the fields are filled.</w:t>
+      </w:r>
+    </w:p>
+    <w:p>
+      <w:pPr>
+        <w:pStyle w:val="Akapitzlist"/>
+        <w:numPr>
+          <w:ilvl w:val="1"/>
+          <w:numId w:val="1"/>
+        </w:numPr>
+        <w:rPr>
+          <w:lang w:val="en-US"/>
+        </w:rPr>
+      </w:pPr>
+      <w:r>
+        <w:rPr>
+          <w:lang w:val="en-US"/>
+        </w:rPr>
+        <w:t xml:space="preserve">The admin account is being used. After clicking the “Teacher list” button, an “Create teacher” button is visible. After clicking it, a form is displayed. In the form the user enters the name and the email of the new teacher. Afterwards the user clicks the logo. The main page is displayed and the new teacher is not added to the system, all information have been discarded. </w:t>
+      </w:r>
+    </w:p>
+    <w:p>
+      <w:pPr>
+        <w:pStyle w:val="Akapitzlist"/>
+        <w:numPr>
+          <w:ilvl w:val="1"/>
+          <w:numId w:val="1"/>
+        </w:numPr>
+        <w:rPr>
+          <w:lang w:val="en-US"/>
+        </w:rPr>
+      </w:pPr>
+      <w:r>
+        <w:rPr>
+          <w:lang w:val="en-US"/>
+        </w:rPr>
+        <w:t>The admin account is being used. After clicking the “Family list” button, all families</w:t>
       </w:r>
       <w:r>
         <w:rPr>
@@ -366,25 +318,7 @@
         <w:rPr>
           <w:lang w:val="en-US"/>
         </w:rPr>
-        <w:t>A family from the list is selected and beyond the family members, two buttons are visible: “add student” and “add parent”. The “add student” button is clicked. The system displays a form containing: name and email fields and a dropdown list of classes. The user enters all the required information and clicks the “save” button. T</w:t>
-      </w:r>
-      <w:r>
-        <w:rPr>
-          <w:lang w:val="en-US"/>
-        </w:rPr>
-        <w:t xml:space="preserve">he new </w:t>
-      </w:r>
-      <w:r>
-        <w:rPr>
-          <w:lang w:val="en-US"/>
-        </w:rPr>
-        <w:t>student</w:t>
-      </w:r>
-      <w:r>
-        <w:rPr>
-          <w:lang w:val="en-US"/>
-        </w:rPr>
-        <w:t xml:space="preserve"> can be found in the system and it is possible to log in into his/her account.</w:t>
+        <w:t>A family from the list is selected and beyond the family members, two buttons are visible: “add student” and “add parent”. The “add student” button is clicked. The system displays a form containing: name and email fields and a dropdown list of classes. The user enters all the required information and clicks the “save” button. The new student can be found in the system and it is possible to log in into his/her account.</w:t>
       </w:r>
     </w:p>
     <w:p>
@@ -408,31 +342,7 @@
         <w:rPr>
           <w:lang w:val="en-US"/>
         </w:rPr>
-        <w:t>A family from the list is selected and beyond the family members, two buttons are visible: “add student” and “add parent”. The “add student” button is clicked. The system displays a form containing: name and email fields and a dropdown list of classes. The user</w:t>
-      </w:r>
-      <w:r>
-        <w:rPr>
-          <w:lang w:val="en-US"/>
-        </w:rPr>
-        <w:t xml:space="preserve"> does not</w:t>
-      </w:r>
-      <w:r>
-        <w:rPr>
-          <w:lang w:val="en-US"/>
-        </w:rPr>
-        <w:t xml:space="preserve"> enter all the required information and clicks the “save” button. </w:t>
-      </w:r>
-      <w:r>
-        <w:rPr>
-          <w:lang w:val="en-US"/>
-        </w:rPr>
-        <w:t>T</w:t>
-      </w:r>
-      <w:r>
-        <w:rPr>
-          <w:lang w:val="en-US"/>
-        </w:rPr>
-        <w:t>here is a message displayed: “</w:t>
+        <w:t>A family from the list is selected and beyond the family members, two buttons are visible: “add student” and “add parent”. The “add student” button is clicked. The system displays a form containing: name and email fields and a dropdown list of classes. The user does not enter all the required information and clicks the “save” button. There is a message displayed: “</w:t>
       </w:r>
       <w:r>
         <w:rPr>
@@ -468,19 +378,7 @@
         <w:rPr>
           <w:lang w:val="en-US"/>
         </w:rPr>
-        <w:t>A family from the list is selected and beyond the family members, two buttons are visible: “add student” and “add parent”. The “add student” button is clicked. The system displays a form containing: name and email fields and a dropdown list of classes.</w:t>
-      </w:r>
-      <w:r>
-        <w:rPr>
-          <w:lang w:val="en-US"/>
-        </w:rPr>
-        <w:t xml:space="preserve"> The user enters all the required information. </w:t>
-      </w:r>
-      <w:r>
-        <w:rPr>
-          <w:lang w:val="en-US"/>
-        </w:rPr>
-        <w:t>Afterwards the user clicks the logo. The main page is displayed and the new teacher is not added to the system, all information have been discarded.</w:t>
+        <w:t>A family from the list is selected and beyond the family members, two buttons are visible: “add student” and “add parent”. The “add student” button is clicked. The system displays a form containing: name and email fields and a dropdown list of classes. The user enters all the required information. Afterwards the user clicks the logo. The main page is displayed and the new teacher is not added to the system, all information have been discarded.</w:t>
       </w:r>
     </w:p>
     <w:p>
@@ -504,19 +402,7 @@
         <w:rPr>
           <w:lang w:val="en-US"/>
         </w:rPr>
-        <w:t xml:space="preserve">A family from the list is selected and beyond the family members, two buttons are visible: “add student” and “add parent”. The “add </w:t>
-      </w:r>
-      <w:r>
-        <w:rPr>
-          <w:lang w:val="en-US"/>
-        </w:rPr>
-        <w:t>parent</w:t>
-      </w:r>
-      <w:r>
-        <w:rPr>
-          <w:lang w:val="en-US"/>
-        </w:rPr>
-        <w:t xml:space="preserve">” button is clicked. The system displays a form containing: name and email fields. The </w:t>
+        <w:t xml:space="preserve">A family from the list is selected and beyond the family members, two buttons are visible: “add student” and “add parent”. The “add parent” button is clicked. The system displays a form containing: name and email fields. The </w:t>
       </w:r>
       <w:r>
         <w:rPr>
@@ -643,253 +529,81 @@
         <w:rPr>
           <w:lang w:val="en-US"/>
         </w:rPr>
-        <w:t>user” button. The system displays a filed form with the name and email of the teacher. Next once a name, in the second test case an email is changed. The “save” button is clicked and the teacher has updated information.</w:t>
-      </w:r>
-    </w:p>
-    <w:p>
-      <w:pPr>
-        <w:pStyle w:val="Akapitzlist"/>
-        <w:numPr>
-          <w:ilvl w:val="1"/>
-          <w:numId w:val="1"/>
-        </w:numPr>
-        <w:rPr>
-          <w:lang w:val="en-US"/>
-        </w:rPr>
-      </w:pPr>
-      <w:r>
-        <w:rPr>
-          <w:lang w:val="en-US"/>
-        </w:rPr>
-        <w:t>The admin account is being used. The user clicks the “</w:t>
-      </w:r>
-      <w:r>
-        <w:rPr>
-          <w:lang w:val="en-US"/>
-        </w:rPr>
-        <w:t>Family</w:t>
-      </w:r>
-      <w:r>
-        <w:rPr>
-          <w:lang w:val="en-US"/>
-        </w:rPr>
-        <w:t xml:space="preserve"> list”. Afterwards the system displays a list of all </w:t>
-      </w:r>
-      <w:r>
-        <w:rPr>
-          <w:lang w:val="en-US"/>
-        </w:rPr>
-        <w:t>families</w:t>
-      </w:r>
-      <w:r>
-        <w:rPr>
-          <w:lang w:val="en-US"/>
-        </w:rPr>
-        <w:t xml:space="preserve">. The user clicks </w:t>
-      </w:r>
-      <w:r>
-        <w:rPr>
-          <w:lang w:val="en-US"/>
-        </w:rPr>
-        <w:t xml:space="preserve">on </w:t>
-      </w:r>
-      <w:r>
-        <w:rPr>
-          <w:lang w:val="en-US"/>
-        </w:rPr>
-        <w:t xml:space="preserve">one specific </w:t>
-      </w:r>
-      <w:r>
-        <w:rPr>
-          <w:lang w:val="en-US"/>
-        </w:rPr>
-        <w:t xml:space="preserve">family and student from the family </w:t>
-      </w:r>
-      <w:r>
-        <w:rPr>
-          <w:lang w:val="en-US"/>
-        </w:rPr>
-        <w:t xml:space="preserve"> and then the “edit </w:t>
-      </w:r>
-      <w:r>
-        <w:rPr>
-          <w:lang w:val="en-US"/>
-        </w:rPr>
-        <w:t>user</w:t>
-      </w:r>
-      <w:r>
-        <w:rPr>
-          <w:lang w:val="en-US"/>
-        </w:rPr>
-        <w:t>” button. The system displays a filed form with the name</w:t>
-      </w:r>
-      <w:r>
-        <w:rPr>
-          <w:lang w:val="en-US"/>
-        </w:rPr>
-        <w:t xml:space="preserve">, </w:t>
-      </w:r>
-      <w:r>
-        <w:rPr>
-          <w:lang w:val="en-US"/>
-        </w:rPr>
-        <w:t xml:space="preserve">email </w:t>
-      </w:r>
-      <w:r>
-        <w:rPr>
-          <w:lang w:val="en-US"/>
-        </w:rPr>
-        <w:t xml:space="preserve">and chosen class </w:t>
-      </w:r>
-      <w:r>
-        <w:rPr>
-          <w:lang w:val="en-US"/>
-        </w:rPr>
-        <w:t xml:space="preserve">of the </w:t>
-      </w:r>
-      <w:r>
-        <w:rPr>
-          <w:lang w:val="en-US"/>
-        </w:rPr>
-        <w:t>student</w:t>
-      </w:r>
-      <w:r>
-        <w:rPr>
-          <w:lang w:val="en-US"/>
-        </w:rPr>
-        <w:t>. Next once a name, in the second test case an email</w:t>
-      </w:r>
-      <w:r>
-        <w:rPr>
-          <w:lang w:val="en-US"/>
-        </w:rPr>
-        <w:t>, in the third a class</w:t>
-      </w:r>
-      <w:r>
-        <w:rPr>
-          <w:lang w:val="en-US"/>
-        </w:rPr>
-        <w:t xml:space="preserve"> is changed. The “save” button is clicked and the </w:t>
-      </w:r>
-      <w:r>
-        <w:rPr>
-          <w:lang w:val="en-US"/>
-        </w:rPr>
-        <w:t>student</w:t>
-      </w:r>
-      <w:r>
-        <w:rPr>
-          <w:lang w:val="en-US"/>
-        </w:rPr>
-        <w:t xml:space="preserve"> has updated information.</w:t>
-      </w:r>
-    </w:p>
-    <w:p>
-      <w:pPr>
-        <w:pStyle w:val="Akapitzlist"/>
-        <w:numPr>
-          <w:ilvl w:val="1"/>
-          <w:numId w:val="1"/>
-        </w:numPr>
-        <w:rPr>
-          <w:lang w:val="en-US"/>
-        </w:rPr>
-      </w:pPr>
-      <w:r>
-        <w:rPr>
-          <w:lang w:val="en-US"/>
-        </w:rPr>
-        <w:t xml:space="preserve">The admin account is being used. The user clicks the “Family list”. Afterwards the system displays a list of all families. The user clicks on one specific family and </w:t>
-      </w:r>
-      <w:r>
-        <w:rPr>
-          <w:lang w:val="en-US"/>
-        </w:rPr>
-        <w:t>parent</w:t>
-      </w:r>
-      <w:r>
-        <w:rPr>
-          <w:lang w:val="en-US"/>
-        </w:rPr>
-        <w:t xml:space="preserve"> from the family  and then the “edit user” button. The system displays a filed form with the name</w:t>
-      </w:r>
-      <w:r>
-        <w:rPr>
-          <w:lang w:val="en-US"/>
-        </w:rPr>
-        <w:t xml:space="preserve"> and</w:t>
-      </w:r>
-      <w:r>
-        <w:rPr>
-          <w:lang w:val="en-US"/>
-        </w:rPr>
-        <w:t xml:space="preserve"> </w:t>
-      </w:r>
-      <w:r>
-        <w:rPr>
-          <w:lang w:val="en-US"/>
-        </w:rPr>
-        <w:t>email</w:t>
-      </w:r>
-      <w:r>
-        <w:rPr>
-          <w:lang w:val="en-US"/>
-        </w:rPr>
-        <w:t xml:space="preserve">. Next once a name, in the second test case an email is changed. The “save” button is clicked and the </w:t>
-      </w:r>
-      <w:r>
-        <w:rPr>
-          <w:lang w:val="en-US"/>
-        </w:rPr>
-        <w:t>parent</w:t>
-      </w:r>
-      <w:r>
-        <w:rPr>
-          <w:lang w:val="en-US"/>
-        </w:rPr>
-        <w:t xml:space="preserve"> has updated information.</w:t>
-      </w:r>
-    </w:p>
-    <w:p>
-      <w:pPr>
-        <w:pStyle w:val="Akapitzlist"/>
-        <w:numPr>
-          <w:ilvl w:val="1"/>
-          <w:numId w:val="1"/>
-        </w:numPr>
-        <w:rPr>
-          <w:lang w:val="en-US"/>
-        </w:rPr>
-      </w:pPr>
-      <w:r>
-        <w:rPr>
-          <w:lang w:val="en-US"/>
-        </w:rPr>
-        <w:t>The admin account is being used. The user clicks the “Teacher list”. Afterwards the system displays a list of all teachers. The user clicks one specific teacher and then the “</w:t>
-      </w:r>
-      <w:r>
-        <w:rPr>
-          <w:lang w:val="en-US"/>
-        </w:rPr>
-        <w:t>delete</w:t>
-      </w:r>
-      <w:r>
-        <w:rPr>
-          <w:lang w:val="en-US"/>
-        </w:rPr>
-        <w:t xml:space="preserve"> user” button. </w:t>
-      </w:r>
-      <w:r>
-        <w:rPr>
-          <w:lang w:val="en-US"/>
-        </w:rPr>
-        <w:t>A message:</w:t>
-      </w:r>
-      <w:r>
-        <w:rPr>
-          <w:lang w:val="en-US"/>
-        </w:rPr>
-        <w:t xml:space="preserve"> “</w:t>
+        <w:t>teacher</w:t>
+      </w:r>
+      <w:r>
+        <w:rPr>
+          <w:lang w:val="en-US"/>
+        </w:rPr>
+        <w:t>” button. The system displays a filed form with the name and email of the teacher. Next once a name, in the second test case an email is changed. The “save” button is clicked and the teacher has updated information.</w:t>
+      </w:r>
+    </w:p>
+    <w:p>
+      <w:pPr>
+        <w:pStyle w:val="Akapitzlist"/>
+        <w:numPr>
+          <w:ilvl w:val="1"/>
+          <w:numId w:val="1"/>
+        </w:numPr>
+        <w:rPr>
+          <w:lang w:val="en-US"/>
+        </w:rPr>
+      </w:pPr>
+      <w:r>
+        <w:rPr>
+          <w:lang w:val="en-US"/>
+        </w:rPr>
+        <w:t>The admin account is being used. The user clicks the “Family list”. Afterwards the system displays a list of all families. The user clicks on one specific family and student from the family  and then the “edit user” button. The system displays a filed form with the name, email and chosen class of the student. Next once a name, in the second test case an email, in the third a class is changed. The “save” button is clicked and the student has updated information.</w:t>
+      </w:r>
+    </w:p>
+    <w:p>
+      <w:pPr>
+        <w:pStyle w:val="Akapitzlist"/>
+        <w:numPr>
+          <w:ilvl w:val="1"/>
+          <w:numId w:val="1"/>
+        </w:numPr>
+        <w:rPr>
+          <w:lang w:val="en-US"/>
+        </w:rPr>
+      </w:pPr>
+      <w:r>
+        <w:rPr>
+          <w:lang w:val="en-US"/>
+        </w:rPr>
+        <w:t>The admin account is being used. The user clicks the “Family list”. Afterwards the system displays a list of all families. The user clicks on one specific family and parent from the family  and then the “edit user” button. The system displays a filed form with the name and email. Next once a name, in the second test case an email is changed. The “save” button is clicked and the parent has updated information.</w:t>
+      </w:r>
+    </w:p>
+    <w:p>
+      <w:pPr>
+        <w:pStyle w:val="Akapitzlist"/>
+        <w:numPr>
+          <w:ilvl w:val="1"/>
+          <w:numId w:val="1"/>
+        </w:numPr>
+        <w:rPr>
+          <w:lang w:val="en-US"/>
+        </w:rPr>
+      </w:pPr>
+      <w:r>
+        <w:rPr>
+          <w:lang w:val="en-US"/>
+        </w:rPr>
+        <w:t xml:space="preserve">The admin account is being used. The user clicks the “Teacher list”. Afterwards the system displays a list of all teachers. The user clicks one specific teacher and then the “delete </w:t>
+      </w:r>
+      <w:r>
+        <w:rPr>
+          <w:lang w:val="en-US"/>
+        </w:rPr>
+        <w:t>teacher</w:t>
+      </w:r>
+      <w:bookmarkStart w:id="0" w:name="_GoBack"/>
+      <w:bookmarkEnd w:id="0"/>
+      <w:r>
+        <w:rPr>
+          <w:lang w:val="en-US"/>
+        </w:rPr>
+        <w:t>” button. A message: “</w:t>
       </w:r>
       <w:r>
         <w:rPr>
@@ -1000,8 +714,6 @@
         </w:rPr>
         <w:t>is showed. If “yes” is being clicked, the system deletes the user from the system and the user cannot be found in any user lists, nor can log in to the system. If “no” is being clicked, then no changes in the system are made</w:t>
       </w:r>
-      <w:bookmarkStart w:id="0" w:name="_GoBack"/>
-      <w:bookmarkEnd w:id="0"/>
     </w:p>
     <w:p>
       <w:pPr>

</xml_diff>

<commit_message>
Updated req test desc
</commit_message>
<xml_diff>
--- a/Requirement test description.docx
+++ b/Requirement test description.docx
@@ -717,7 +717,19 @@
         <w:rPr>
           <w:lang w:val="en-US"/>
         </w:rPr>
-        <w:t xml:space="preserve"> number of students in group,</w:t>
+        <w:t xml:space="preserve"> number of students in </w:t>
+      </w:r>
+      <w:r>
+        <w:rPr>
+          <w:lang w:val="en-US"/>
+        </w:rPr>
+        <w:t>to deliver it together</w:t>
+      </w:r>
+      <w:r>
+        <w:rPr>
+          <w:lang w:val="en-US"/>
+        </w:rPr>
+        <w:t>,</w:t>
       </w:r>
       <w:r>
         <w:rPr>
@@ -777,7 +789,7 @@
         <w:rPr>
           <w:lang w:val="en-US"/>
         </w:rPr>
-        <w:t xml:space="preserve">from a </w:t>
+        <w:t xml:space="preserve">from </w:t>
       </w:r>
       <w:r>
         <w:rPr>
@@ -789,19 +801,61 @@
         <w:rPr>
           <w:lang w:val="en-US"/>
         </w:rPr>
-        <w:t>. After clicking the “save” button, the homework is added to the system, can be found there both from a teacher and a student</w:t>
-      </w:r>
-      <w:r>
-        <w:rPr>
-          <w:lang w:val="en-US"/>
-        </w:rPr>
-        <w:t xml:space="preserve"> from the chosen class</w:t>
-      </w:r>
-      <w:r>
-        <w:rPr>
-          <w:lang w:val="en-US"/>
-        </w:rPr>
-        <w:t xml:space="preserve"> account and a notification to all the students from that class is sent.</w:t>
+        <w:t>. After clicking the “save” button, the homework is added to the system</w:t>
+      </w:r>
+      <w:r>
+        <w:rPr>
+          <w:lang w:val="en-US"/>
+        </w:rPr>
+        <w:t xml:space="preserve"> and the teacher can view it.</w:t>
+      </w:r>
+    </w:p>
+    <w:p>
+      <w:pPr>
+        <w:pStyle w:val="Akapitzlist"/>
+        <w:numPr>
+          <w:ilvl w:val="1"/>
+          <w:numId w:val="1"/>
+        </w:numPr>
+        <w:rPr>
+          <w:lang w:val="en-US"/>
+        </w:rPr>
+      </w:pPr>
+      <w:r>
+        <w:rPr>
+          <w:lang w:val="en-US"/>
+        </w:rPr>
+        <w:t>A student type of account is being used and a homework for that student’s class has been uploaded. The student got a notification and can see the uploaded homework.</w:t>
+      </w:r>
+    </w:p>
+    <w:p>
+      <w:pPr>
+        <w:pStyle w:val="Akapitzlist"/>
+        <w:numPr>
+          <w:ilvl w:val="1"/>
+          <w:numId w:val="1"/>
+        </w:numPr>
+        <w:rPr>
+          <w:lang w:val="en-US"/>
+        </w:rPr>
+      </w:pPr>
+      <w:r>
+        <w:rPr>
+          <w:lang w:val="en-US"/>
+        </w:rPr>
+        <w:t xml:space="preserve">A teacher type of account is being used. The “homework” button is being clicked, next the “create homework” button is being clicked, following that a form to fill is displayed. In the form there have to be entered </w:t>
+      </w:r>
+      <w:r>
+        <w:rPr>
+          <w:lang w:val="en-US"/>
+        </w:rPr>
+        <w:t>the topic, criteria,</w:t>
+      </w:r>
+      <w:r>
+        <w:rPr>
+          <w:lang w:val="en-US"/>
+        </w:rPr>
+        <w:t xml:space="preserve"> number of students in to deliver it together,</w:t>
       </w:r>
       <w:r>
         <w:rPr>
@@ -809,23 +863,71 @@
         </w:rPr>
         <w:t xml:space="preserve"> </w:t>
       </w:r>
-    </w:p>
-    <w:p>
-      <w:pPr>
-        <w:pStyle w:val="Akapitzlist"/>
-        <w:numPr>
-          <w:ilvl w:val="1"/>
-          <w:numId w:val="1"/>
-        </w:numPr>
-        <w:rPr>
-          <w:lang w:val="en-US"/>
-        </w:rPr>
-      </w:pPr>
-      <w:r>
-        <w:rPr>
-          <w:lang w:val="en-US"/>
-        </w:rPr>
-        <w:t xml:space="preserve">If any of the fields is empty while clicking the “save” button, then an </w:t>
+      <w:r>
+        <w:rPr>
+          <w:lang w:val="en-US"/>
+        </w:rPr>
+        <w:t xml:space="preserve">a deadline </w:t>
+      </w:r>
+      <w:r>
+        <w:rPr>
+          <w:lang w:val="en-US"/>
+        </w:rPr>
+        <w:t>cho</w:t>
+      </w:r>
+      <w:r>
+        <w:rPr>
+          <w:lang w:val="en-US"/>
+        </w:rPr>
+        <w:t>sen</w:t>
+      </w:r>
+      <w:r>
+        <w:rPr>
+          <w:lang w:val="en-US"/>
+        </w:rPr>
+        <w:t xml:space="preserve"> from a calendar,</w:t>
+      </w:r>
+      <w:r>
+        <w:rPr>
+          <w:lang w:val="en-US"/>
+        </w:rPr>
+        <w:t xml:space="preserve"> a time chosen from the</w:t>
+      </w:r>
+      <w:r>
+        <w:rPr>
+          <w:lang w:val="en-US"/>
+        </w:rPr>
+        <w:t xml:space="preserve"> </w:t>
+      </w:r>
+      <w:r>
+        <w:rPr>
+          <w:lang w:val="en-US"/>
+        </w:rPr>
+        <w:t xml:space="preserve">dropdown list and a class chosen </w:t>
+      </w:r>
+      <w:r>
+        <w:rPr>
+          <w:lang w:val="en-US"/>
+        </w:rPr>
+        <w:t xml:space="preserve">from </w:t>
+      </w:r>
+      <w:r>
+        <w:rPr>
+          <w:lang w:val="en-US"/>
+        </w:rPr>
+        <w:t>choice buttons.</w:t>
+      </w:r>
+      <w:r>
+        <w:rPr>
+          <w:lang w:val="en-US"/>
+        </w:rPr>
+        <w:t xml:space="preserve"> One has to leave a field empty (6 test cases, each with another field empty).</w:t>
+      </w:r>
+      <w:r>
+        <w:rPr>
+          <w:lang w:val="en-US"/>
+        </w:rPr>
+        <w:t xml:space="preserve"> After clicking the “save” button, an </w:t>
       </w:r>
       <w:r>
         <w:rPr>
@@ -839,6 +941,12 @@
         </w:rPr>
         <w:t xml:space="preserve"> message can be seen.</w:t>
       </w:r>
+      <w:r>
+        <w:rPr>
+          <w:lang w:val="en-US"/>
+        </w:rPr>
+        <w:t xml:space="preserve"> The homework is not added to the system.</w:t>
+      </w:r>
     </w:p>
     <w:p>
       <w:pPr>
@@ -861,79 +969,67 @@
         <w:rPr>
           <w:lang w:val="en-US"/>
         </w:rPr>
-        <w:t xml:space="preserve"> The “homework” button is being clicked, next the “</w:t>
-      </w:r>
-      <w:r>
-        <w:rPr>
-          <w:lang w:val="en-US"/>
-        </w:rPr>
-        <w:t>edit</w:t>
-      </w:r>
-      <w:r>
-        <w:rPr>
-          <w:lang w:val="en-US"/>
-        </w:rPr>
-        <w:t>” button</w:t>
-      </w:r>
-      <w:r>
-        <w:rPr>
-          <w:lang w:val="en-US"/>
-        </w:rPr>
-        <w:t xml:space="preserve"> on specific homework</w:t>
-      </w:r>
-      <w:r>
-        <w:rPr>
-          <w:lang w:val="en-US"/>
-        </w:rPr>
-        <w:t xml:space="preserve"> is being clicked, following that a form</w:t>
-      </w:r>
-      <w:r>
-        <w:rPr>
-          <w:lang w:val="en-US"/>
-        </w:rPr>
-        <w:t xml:space="preserve"> with an old information is displayed. After changes “save” button is clicked and the new information is overwritten and can be seen in homework.  </w:t>
-      </w:r>
-    </w:p>
-    <w:p>
-      <w:pPr>
-        <w:pStyle w:val="Akapitzlist"/>
-        <w:numPr>
-          <w:ilvl w:val="1"/>
-          <w:numId w:val="1"/>
-        </w:numPr>
-        <w:rPr>
-          <w:lang w:val="en-US"/>
-        </w:rPr>
-      </w:pPr>
-      <w:r>
-        <w:rPr>
-          <w:lang w:val="en-US"/>
-        </w:rPr>
-        <w:t>A teacher type of account is being used. The “homework” button is being clicked, next the “</w:t>
-      </w:r>
-      <w:r>
-        <w:rPr>
-          <w:lang w:val="en-US"/>
-        </w:rPr>
-        <w:t>delete</w:t>
-      </w:r>
-      <w:r>
-        <w:rPr>
-          <w:lang w:val="en-US"/>
-        </w:rPr>
-        <w:t>” button on specific homework is being clicked</w:t>
-      </w:r>
-      <w:r>
-        <w:rPr>
-          <w:lang w:val="en-US"/>
-        </w:rPr>
-        <w:t xml:space="preserve">, following that </w:t>
-      </w:r>
-      <w:r>
-        <w:rPr>
-          <w:lang w:val="en-US"/>
-        </w:rPr>
-        <w:t xml:space="preserve">the homework will be deleted from the system. </w:t>
+        <w:t xml:space="preserve"> The “homework” button is being clicked, next the “edit” button on </w:t>
+      </w:r>
+      <w:r>
+        <w:rPr>
+          <w:lang w:val="en-US"/>
+        </w:rPr>
+        <w:t xml:space="preserve">a </w:t>
+      </w:r>
+      <w:r>
+        <w:rPr>
+          <w:lang w:val="en-US"/>
+        </w:rPr>
+        <w:t xml:space="preserve">specific homework is being clicked, following that a form with old information is displayed. After </w:t>
+      </w:r>
+      <w:r>
+        <w:rPr>
+          <w:lang w:val="en-US"/>
+        </w:rPr>
+        <w:t xml:space="preserve">entering </w:t>
+      </w:r>
+      <w:r>
+        <w:rPr>
+          <w:lang w:val="en-US"/>
+        </w:rPr>
+        <w:t xml:space="preserve">changes “save” button is clicked and the new information is overwritten and can be seen in homework.  </w:t>
+      </w:r>
+    </w:p>
+    <w:p>
+      <w:pPr>
+        <w:pStyle w:val="Akapitzlist"/>
+        <w:numPr>
+          <w:ilvl w:val="1"/>
+          <w:numId w:val="1"/>
+        </w:numPr>
+        <w:rPr>
+          <w:lang w:val="en-US"/>
+        </w:rPr>
+      </w:pPr>
+      <w:r>
+        <w:rPr>
+          <w:lang w:val="en-US"/>
+        </w:rPr>
+        <w:t xml:space="preserve">A teacher type of account is being used. The “homework” button is being clicked, next the “delete” button on specific homework is being clicked, following that </w:t>
+      </w:r>
+      <w:r>
+        <w:rPr>
+          <w:lang w:val="en-US"/>
+        </w:rPr>
+        <w:t>the homework will be deleted from the system.</w:t>
+      </w:r>
+      <w:r>
+        <w:rPr>
+          <w:lang w:val="en-US"/>
+        </w:rPr>
+        <w:t xml:space="preserve"> The homework cannot be found in the system anymore (both from the teacher’s and student’s accounts).</w:t>
+      </w:r>
+      <w:r>
+        <w:rPr>
+          <w:lang w:val="en-US"/>
+        </w:rPr>
+        <w:t xml:space="preserve"> </w:t>
       </w:r>
     </w:p>
     <w:p>
@@ -971,49 +1067,145 @@
         <w:rPr>
           <w:lang w:val="en-US"/>
         </w:rPr>
-        <w:t xml:space="preserve">A student type of account is being used. After clicking the “homework” button all homework for the specific class to which this student belongs to can be seen and no other homework is seen. Now the user can click </w:t>
-      </w:r>
-      <w:r>
-        <w:rPr>
-          <w:lang w:val="en-US"/>
-        </w:rPr>
-        <w:t xml:space="preserve">button “submit” </w:t>
-      </w:r>
-      <w:r>
-        <w:rPr>
-          <w:lang w:val="en-US"/>
-        </w:rPr>
-        <w:t xml:space="preserve">on a specific homework. Having entered it, the user can type his/her answer in the text field. After clicking the “save” button the homework is saved and can be seen both for the student and the teachers. </w:t>
-      </w:r>
-      <w:r>
-        <w:rPr>
-          <w:lang w:val="en-US"/>
-        </w:rPr>
-        <w:t xml:space="preserve"> If there already is an answer, the user can still </w:t>
-      </w:r>
-      <w:r>
-        <w:rPr>
-          <w:lang w:val="en-US"/>
-        </w:rPr>
-        <w:t>enter to</w:t>
-      </w:r>
-      <w:r>
-        <w:rPr>
-          <w:lang w:val="en-US"/>
-        </w:rPr>
-        <w:t xml:space="preserve"> the text field</w:t>
-      </w:r>
-      <w:r>
-        <w:rPr>
-          <w:lang w:val="en-US"/>
-        </w:rPr>
-        <w:t>, by pressing button “edit reply”</w:t>
-      </w:r>
-      <w:r>
-        <w:rPr>
-          <w:lang w:val="en-US"/>
-        </w:rPr>
-        <w:t xml:space="preserve"> and edit the answer. After clicking the “save” button, the answer is overwritten and can be seen for both the student and teacher.</w:t>
+        <w:t xml:space="preserve">A student type of account is being used. After clicking the “homework” button all homework for the specific class to which this student belongs to can be seen and no other homework is seen. </w:t>
+      </w:r>
+    </w:p>
+    <w:p>
+      <w:pPr>
+        <w:pStyle w:val="Akapitzlist"/>
+        <w:numPr>
+          <w:ilvl w:val="1"/>
+          <w:numId w:val="1"/>
+        </w:numPr>
+        <w:rPr>
+          <w:lang w:val="en-US"/>
+        </w:rPr>
+      </w:pPr>
+      <w:r>
+        <w:rPr>
+          <w:lang w:val="en-US"/>
+        </w:rPr>
+        <w:t>A student type of account is being used</w:t>
+      </w:r>
+      <w:r>
+        <w:rPr>
+          <w:lang w:val="en-US"/>
+        </w:rPr>
+        <w:t>. The user enters a homework and</w:t>
+      </w:r>
+      <w:r>
+        <w:rPr>
+          <w:lang w:val="en-US"/>
+        </w:rPr>
+        <w:t xml:space="preserve"> click</w:t>
+      </w:r>
+      <w:r>
+        <w:rPr>
+          <w:lang w:val="en-US"/>
+        </w:rPr>
+        <w:t xml:space="preserve">s </w:t>
+      </w:r>
+      <w:r>
+        <w:rPr>
+          <w:lang w:val="en-US"/>
+        </w:rPr>
+        <w:t>button “submit</w:t>
+      </w:r>
+      <w:r>
+        <w:rPr>
+          <w:lang w:val="en-US"/>
+        </w:rPr>
+        <w:t>”</w:t>
+      </w:r>
+      <w:r>
+        <w:rPr>
+          <w:lang w:val="en-US"/>
+        </w:rPr>
+        <w:t xml:space="preserve">. Having </w:t>
+      </w:r>
+      <w:r>
+        <w:rPr>
+          <w:lang w:val="en-US"/>
+        </w:rPr>
+        <w:t>clicked</w:t>
+      </w:r>
+      <w:r>
+        <w:rPr>
+          <w:lang w:val="en-US"/>
+        </w:rPr>
+        <w:t xml:space="preserve"> it, the user can type his/her answer in the text field. After clicking the “save” button the homework is saved and can be seen both for the student and the teacher</w:t>
+      </w:r>
+      <w:r>
+        <w:rPr>
+          <w:lang w:val="en-US"/>
+        </w:rPr>
+        <w:t>’</w:t>
+      </w:r>
+      <w:r>
+        <w:rPr>
+          <w:lang w:val="en-US"/>
+        </w:rPr>
+        <w:t>s</w:t>
+      </w:r>
+      <w:r>
+        <w:rPr>
+          <w:lang w:val="en-US"/>
+        </w:rPr>
+        <w:t xml:space="preserve"> (a need to log into a teachers account and check)</w:t>
+      </w:r>
+      <w:r>
+        <w:rPr>
+          <w:lang w:val="en-US"/>
+        </w:rPr>
+        <w:t>.</w:t>
+      </w:r>
+      <w:r>
+        <w:rPr>
+          <w:lang w:val="en-US"/>
+        </w:rPr>
+        <w:t xml:space="preserve"> </w:t>
+      </w:r>
+    </w:p>
+    <w:p>
+      <w:pPr>
+        <w:pStyle w:val="Akapitzlist"/>
+        <w:numPr>
+          <w:ilvl w:val="1"/>
+          <w:numId w:val="1"/>
+        </w:numPr>
+        <w:rPr>
+          <w:lang w:val="en-US"/>
+        </w:rPr>
+      </w:pPr>
+      <w:r>
+        <w:rPr>
+          <w:lang w:val="en-US"/>
+        </w:rPr>
+        <w:t xml:space="preserve">A student type of account is being used. The user enters a homework </w:t>
+      </w:r>
+      <w:r>
+        <w:rPr>
+          <w:lang w:val="en-US"/>
+        </w:rPr>
+        <w:t xml:space="preserve">with an already written solution. The user presses the </w:t>
+      </w:r>
+      <w:r>
+        <w:rPr>
+          <w:lang w:val="en-US"/>
+        </w:rPr>
+        <w:t>“edit reply</w:t>
+      </w:r>
+      <w:r>
+        <w:rPr>
+          <w:lang w:val="en-US"/>
+        </w:rPr>
+        <w:t xml:space="preserve">” button and edits the answer. </w:t>
+      </w:r>
+      <w:r>
+        <w:rPr>
+          <w:lang w:val="en-US"/>
+        </w:rPr>
+        <w:t>After clicking the “save” button, the answer is overwritten and can be seen for both the student and teacher.</w:t>
       </w:r>
     </w:p>
     <w:p>
@@ -1037,13 +1229,13 @@
         <w:rPr>
           <w:lang w:val="en-US"/>
         </w:rPr>
-        <w:t>After clicking the “homework” button all homework for the specific class to which this student belongs to can be seen and no other homework is seen.</w:t>
-      </w:r>
-      <w:r>
-        <w:rPr>
-          <w:lang w:val="en-US"/>
-        </w:rPr>
-        <w:t xml:space="preserve"> A student wants to submit his/her solution, however the homework’s deadline has passed. The button “submit” is disabled and there is no option to submit a solution.</w:t>
+        <w:t>The user enters a homework, which’s</w:t>
+      </w:r>
+      <w:r>
+        <w:rPr>
+          <w:lang w:val="en-US"/>
+        </w:rPr>
+        <w:t xml:space="preserve"> deadline has passed. The button “submit” is disabled and there is no option to submit a solution.</w:t>
       </w:r>
     </w:p>
     <w:p>
@@ -1117,7 +1309,14 @@
         <w:rPr>
           <w:lang w:val="en-US"/>
         </w:rPr>
-        <w:t xml:space="preserve"> a class chosen from a dropdown list</w:t>
+        <w:t xml:space="preserve"> a class chosen </w:t>
+      </w:r>
+      <w:r>
+        <w:rPr>
+          <w:lang w:val="en-US"/>
+        </w:rPr>
+        <w:lastRenderedPageBreak/>
+        <w:t>from a dropdown list</w:t>
       </w:r>
       <w:r>
         <w:rPr>
@@ -1189,32 +1388,7 @@
         <w:rPr>
           <w:lang w:val="en-US"/>
         </w:rPr>
-        <w:t>content, a class chosen from a dropdown list and checkbox if its parental.</w:t>
-      </w:r>
-      <w:r>
-        <w:rPr>
-          <w:lang w:val="en-US"/>
-        </w:rPr>
-        <w:t xml:space="preserve"> A teacher marks a checkbox </w:t>
-      </w:r>
-      <w:r>
-        <w:rPr>
-          <w:lang w:val="en-US"/>
-        </w:rPr>
-        <w:lastRenderedPageBreak/>
-        <w:t xml:space="preserve">“parental”, the dropdown list of classes will be disabled. </w:t>
-      </w:r>
-      <w:r>
-        <w:rPr>
-          <w:lang w:val="en-US"/>
-        </w:rPr>
-        <w:t>After clicking the “save” button,</w:t>
-      </w:r>
-      <w:r>
-        <w:rPr>
-          <w:lang w:val="en-US"/>
-        </w:rPr>
-        <w:t xml:space="preserve"> the discussion is added to the system, can be found in the teacher and the parent accounts. </w:t>
+        <w:t xml:space="preserve">content, a class chosen from a dropdown list and checkbox if its parental. A teacher marks a checkbox “parental”, the dropdown list of classes will be disabled. After clicking the “save” button, the discussion is added to the system, can be found in the teacher and the parent accounts. </w:t>
       </w:r>
     </w:p>
     <w:p>
@@ -1262,55 +1436,25 @@
         <w:rPr>
           <w:lang w:val="en-US"/>
         </w:rPr>
-        <w:t>A teacher type of account is being used. The “</w:t>
-      </w:r>
-      <w:r>
-        <w:rPr>
-          <w:lang w:val="en-US"/>
-        </w:rPr>
-        <w:t>discussion</w:t>
-      </w:r>
-      <w:r>
-        <w:rPr>
-          <w:lang w:val="en-US"/>
-        </w:rPr>
-        <w:t>” button is being clicked, next the “edit” button on specific discussion is being clicked, following that a form with an old information is displayed. After changes “save” button is clicked and the new information is overwritten and can be seen in discussion</w:t>
-      </w:r>
-      <w:r>
-        <w:rPr>
-          <w:lang w:val="en-US"/>
-        </w:rPr>
-        <w:t>.</w:t>
-      </w:r>
-    </w:p>
-    <w:p>
-      <w:pPr>
-        <w:pStyle w:val="Akapitzlist"/>
-        <w:numPr>
-          <w:ilvl w:val="1"/>
-          <w:numId w:val="1"/>
-        </w:numPr>
-        <w:rPr>
-          <w:lang w:val="en-US"/>
-        </w:rPr>
-      </w:pPr>
-      <w:r>
-        <w:rPr>
-          <w:lang w:val="en-US"/>
-        </w:rPr>
-        <w:t>A teacher type of account is being used. The “</w:t>
-      </w:r>
-      <w:r>
-        <w:rPr>
-          <w:lang w:val="en-US"/>
-        </w:rPr>
-        <w:t>discussion</w:t>
-      </w:r>
-      <w:r>
-        <w:rPr>
-          <w:lang w:val="en-US"/>
-        </w:rPr>
-        <w:t>” button is being clicked, next the “delete” button on specific</w:t>
+        <w:t>A teacher type of account is being used. The “discussion” button is being clicked, next the “edit” button on specific discussion is being clicked, following that a form with an old information is displayed. After changes “save” button is clicked and the new information is overwritten and can be seen in discussion.</w:t>
+      </w:r>
+    </w:p>
+    <w:p>
+      <w:pPr>
+        <w:pStyle w:val="Akapitzlist"/>
+        <w:numPr>
+          <w:ilvl w:val="1"/>
+          <w:numId w:val="1"/>
+        </w:numPr>
+        <w:rPr>
+          <w:lang w:val="en-US"/>
+        </w:rPr>
+      </w:pPr>
+      <w:r>
+        <w:rPr>
+          <w:lang w:val="en-US"/>
+        </w:rPr>
+        <w:t>A teacher type of account is being used. The “discussion” button is being clicked, next the “delete” button on specific</w:t>
       </w:r>
       <w:r>
         <w:rPr>
@@ -1322,19 +1466,7 @@
         <w:rPr>
           <w:lang w:val="en-US"/>
         </w:rPr>
-        <w:t>discussion</w:t>
-      </w:r>
-      <w:r>
-        <w:rPr>
-          <w:lang w:val="en-US"/>
-        </w:rPr>
-        <w:t xml:space="preserve"> </w:t>
-      </w:r>
-      <w:r>
-        <w:rPr>
-          <w:lang w:val="en-US"/>
-        </w:rPr>
-        <w:t xml:space="preserve">is being clicked, following that the discussion will be deleted from the system. </w:t>
+        <w:t xml:space="preserve">discussion is being clicked, following that the discussion will be deleted from the system. </w:t>
       </w:r>
     </w:p>
     <w:p>
@@ -1491,7 +1623,13 @@
         <w:rPr>
           <w:lang w:val="en-US"/>
         </w:rPr>
-        <w:t xml:space="preserve">When an email </w:t>
+        <w:t>A</w:t>
+      </w:r>
+      <w:r>
+        <w:rPr>
+          <w:lang w:val="en-US"/>
+        </w:rPr>
+        <w:t xml:space="preserve">n email </w:t>
       </w:r>
       <w:r>
         <w:rPr>
@@ -1521,25 +1659,91 @@
         <w:rPr>
           <w:lang w:val="en-US"/>
         </w:rPr>
-        <w:t xml:space="preserve"> entered and the log in button is clicked, the system displays a welcoming screen.  </w:t>
-      </w:r>
-    </w:p>
-    <w:p>
-      <w:pPr>
-        <w:pStyle w:val="Akapitzlist"/>
-        <w:numPr>
-          <w:ilvl w:val="1"/>
-          <w:numId w:val="1"/>
-        </w:numPr>
-        <w:rPr>
-          <w:lang w:val="en-US"/>
-        </w:rPr>
-      </w:pPr>
-      <w:r>
-        <w:rPr>
-          <w:lang w:val="en-US"/>
-        </w:rPr>
-        <w:t>If a wrong email is entered, the system displays a message: “</w:t>
+        <w:t xml:space="preserve"> entered and the log in button is clicked</w:t>
+      </w:r>
+      <w:r>
+        <w:rPr>
+          <w:lang w:val="en-US"/>
+        </w:rPr>
+        <w:t>.</w:t>
+      </w:r>
+      <w:r>
+        <w:rPr>
+          <w:lang w:val="en-US"/>
+        </w:rPr>
+        <w:t xml:space="preserve"> </w:t>
+      </w:r>
+      <w:r>
+        <w:rPr>
+          <w:lang w:val="en-US"/>
+        </w:rPr>
+        <w:t>Afterwards, t</w:t>
+      </w:r>
+      <w:r>
+        <w:rPr>
+          <w:lang w:val="en-US"/>
+        </w:rPr>
+        <w:t>he system displays a welcoming screen</w:t>
+      </w:r>
+      <w:r>
+        <w:rPr>
+          <w:lang w:val="en-US"/>
+        </w:rPr>
+        <w:t xml:space="preserve"> (all posts in the system can be seen)</w:t>
+      </w:r>
+      <w:r>
+        <w:rPr>
+          <w:lang w:val="en-US"/>
+        </w:rPr>
+        <w:t xml:space="preserve">.  </w:t>
+      </w:r>
+    </w:p>
+    <w:p>
+      <w:pPr>
+        <w:pStyle w:val="Akapitzlist"/>
+        <w:numPr>
+          <w:ilvl w:val="1"/>
+          <w:numId w:val="1"/>
+        </w:numPr>
+        <w:rPr>
+          <w:lang w:val="en-US"/>
+        </w:rPr>
+      </w:pPr>
+      <w:r>
+        <w:rPr>
+          <w:lang w:val="en-US"/>
+        </w:rPr>
+        <w:t>A</w:t>
+      </w:r>
+      <w:r>
+        <w:rPr>
+          <w:lang w:val="en-US"/>
+        </w:rPr>
+        <w:t xml:space="preserve"> wrong email is entered</w:t>
+      </w:r>
+      <w:r>
+        <w:rPr>
+          <w:lang w:val="en-US"/>
+        </w:rPr>
+        <w:t>.</w:t>
+      </w:r>
+      <w:r>
+        <w:rPr>
+          <w:lang w:val="en-US"/>
+        </w:rPr>
+        <w:t xml:space="preserve"> </w:t>
+      </w:r>
+      <w:r>
+        <w:rPr>
+          <w:lang w:val="en-US"/>
+        </w:rPr>
+        <w:t>T</w:t>
+      </w:r>
+      <w:r>
+        <w:rPr>
+          <w:lang w:val="en-US"/>
+        </w:rPr>
+        <w:t>he system displays a message: “</w:t>
       </w:r>
       <w:r>
         <w:rPr>
@@ -1569,7 +1773,37 @@
         <w:rPr>
           <w:lang w:val="en-US"/>
         </w:rPr>
-        <w:t xml:space="preserve">If a wrong password is entered, the system displays a message: </w:t>
+        <w:t>A</w:t>
+      </w:r>
+      <w:r>
+        <w:rPr>
+          <w:lang w:val="en-US"/>
+        </w:rPr>
+        <w:t xml:space="preserve"> wrong password is entered</w:t>
+      </w:r>
+      <w:r>
+        <w:rPr>
+          <w:lang w:val="en-US"/>
+        </w:rPr>
+        <w:t>.</w:t>
+      </w:r>
+      <w:r>
+        <w:rPr>
+          <w:lang w:val="en-US"/>
+        </w:rPr>
+        <w:t xml:space="preserve"> </w:t>
+      </w:r>
+      <w:r>
+        <w:rPr>
+          <w:lang w:val="en-US"/>
+        </w:rPr>
+        <w:t>T</w:t>
+      </w:r>
+      <w:r>
+        <w:rPr>
+          <w:lang w:val="en-US"/>
+        </w:rPr>
+        <w:t xml:space="preserve">he system displays a message: </w:t>
       </w:r>
       <w:r>
         <w:rPr>
@@ -1588,24 +1822,6 @@
           <w:lang w:val="en-US"/>
         </w:rPr>
         <w:t>”.</w:t>
-      </w:r>
-    </w:p>
-    <w:p>
-      <w:pPr>
-        <w:pStyle w:val="Akapitzlist"/>
-        <w:numPr>
-          <w:ilvl w:val="1"/>
-          <w:numId w:val="1"/>
-        </w:numPr>
-        <w:rPr>
-          <w:lang w:val="en-US"/>
-        </w:rPr>
-      </w:pPr>
-      <w:r>
-        <w:rPr>
-          <w:lang w:val="en-US"/>
-        </w:rPr>
-        <w:t>The test should be done for at least two accounts and for both incorrect inputs.</w:t>
       </w:r>
     </w:p>
     <w:p>
@@ -1658,54 +1874,45 @@
           <w:lang w:val="en-US"/>
         </w:rPr>
       </w:pPr>
-      <w:r>
-        <w:rPr>
-          <w:lang w:val="en-US"/>
-        </w:rPr>
-        <w:t>A teacher type of account is being used.</w:t>
-      </w:r>
-      <w:r>
-        <w:rPr>
-          <w:lang w:val="en-US"/>
-        </w:rPr>
-        <w:t xml:space="preserve"> </w:t>
-      </w:r>
-      <w:r>
-        <w:rPr>
-          <w:lang w:val="en-US"/>
-        </w:rPr>
-        <w:t>The “homework” button is being clicked, next the “</w:t>
-      </w:r>
-      <w:r>
-        <w:rPr>
-          <w:lang w:val="en-US"/>
-        </w:rPr>
-        <w:t>done by</w:t>
-      </w:r>
-      <w:r>
-        <w:rPr>
-          <w:lang w:val="en-US"/>
-        </w:rPr>
-        <w:t>” button is being clicked</w:t>
-      </w:r>
-      <w:r>
-        <w:rPr>
-          <w:lang w:val="en-US"/>
-        </w:rPr>
-        <w:t xml:space="preserve"> on a specific homework</w:t>
-      </w:r>
-      <w:r>
-        <w:rPr>
-          <w:lang w:val="en-US"/>
-        </w:rPr>
-        <w:t xml:space="preserve">, following that a </w:t>
-      </w:r>
-      <w:r>
-        <w:rPr>
-          <w:lang w:val="en-US"/>
-        </w:rPr>
-        <w:t>new window with homework replies list table is open. A teacher clicks two times on a student name. After that a new window with student reply is open.</w:t>
-      </w:r>
+      <w:bookmarkStart w:id="0" w:name="_GoBack"/>
+      <w:r>
+        <w:rPr>
+          <w:lang w:val="en-US"/>
+        </w:rPr>
+        <w:t xml:space="preserve">A teacher type of account is being used. The “homework” button is being clicked, next the “done by” button is being clicked on a specific homework, following that a </w:t>
+      </w:r>
+      <w:r>
+        <w:rPr>
+          <w:lang w:val="en-US"/>
+        </w:rPr>
+        <w:lastRenderedPageBreak/>
+        <w:t xml:space="preserve">new window with homework replies list table is open. A teacher clicks two times on a student name. After that a new window with </w:t>
+      </w:r>
+      <w:r>
+        <w:rPr>
+          <w:lang w:val="en-US"/>
+        </w:rPr>
+        <w:t xml:space="preserve">the </w:t>
+      </w:r>
+      <w:r>
+        <w:rPr>
+          <w:lang w:val="en-US"/>
+        </w:rPr>
+        <w:t>student</w:t>
+      </w:r>
+      <w:r>
+        <w:rPr>
+          <w:lang w:val="en-US"/>
+        </w:rPr>
+        <w:t>’s</w:t>
+      </w:r>
+      <w:r>
+        <w:rPr>
+          <w:lang w:val="en-US"/>
+        </w:rPr>
+        <w:t xml:space="preserve"> reply is open.</w:t>
+      </w:r>
+      <w:bookmarkEnd w:id="0"/>
     </w:p>
     <w:p>
       <w:pPr>
@@ -1747,8 +1954,6 @@
           <w:lang w:val="en-US"/>
         </w:rPr>
       </w:pPr>
-      <w:bookmarkStart w:id="0" w:name="_GoBack"/>
-      <w:bookmarkEnd w:id="0"/>
     </w:p>
     <w:p>
       <w:pPr>
@@ -1775,7 +1980,6 @@
           <w:color w:val="000000"/>
           <w:lang w:val="en-US"/>
         </w:rPr>
-        <w:lastRenderedPageBreak/>
         <w:t>As a user I want to get an email with a temporary password when my account is created and when I have forgotten the password, to be able to log in and change it</w:t>
       </w:r>
     </w:p>
@@ -1794,75 +1998,345 @@
         <w:rPr>
           <w:lang w:val="en-US"/>
         </w:rPr>
-        <w:t>A</w:t>
-      </w:r>
-      <w:r>
-        <w:rPr>
-          <w:lang w:val="en-US"/>
-        </w:rPr>
-        <w:t xml:space="preserve">n administrator created a new account. The system generated a random password and it sent it to user’s email account. A new user runs application </w:t>
+        <w:t xml:space="preserve">The administrator type of account is being used. </w:t>
+      </w:r>
+      <w:r>
+        <w:rPr>
+          <w:lang w:val="en-US"/>
+        </w:rPr>
+        <w:t>A new account</w:t>
+      </w:r>
+      <w:r>
+        <w:rPr>
+          <w:lang w:val="en-US"/>
+        </w:rPr>
+        <w:t xml:space="preserve"> has been created</w:t>
+      </w:r>
+      <w:r>
+        <w:rPr>
+          <w:lang w:val="en-US"/>
+        </w:rPr>
+        <w:t xml:space="preserve">. The system generated a random password and sent it to </w:t>
+      </w:r>
+      <w:r>
+        <w:rPr>
+          <w:lang w:val="en-US"/>
+        </w:rPr>
+        <w:t>the typed</w:t>
+      </w:r>
+      <w:r>
+        <w:rPr>
+          <w:lang w:val="en-US"/>
+        </w:rPr>
+        <w:t xml:space="preserve"> email account.</w:t>
+      </w:r>
+      <w:r>
+        <w:rPr>
+          <w:lang w:val="en-US"/>
+        </w:rPr>
+        <w:t xml:space="preserve"> </w:t>
+      </w:r>
+    </w:p>
+    <w:p>
+      <w:pPr>
+        <w:pStyle w:val="Akapitzlist"/>
+        <w:numPr>
+          <w:ilvl w:val="1"/>
+          <w:numId w:val="1"/>
+        </w:numPr>
+        <w:rPr>
+          <w:lang w:val="en-US"/>
+        </w:rPr>
+      </w:pPr>
+      <w:r>
+        <w:rPr>
+          <w:lang w:val="en-US"/>
+        </w:rPr>
+        <w:t>The user</w:t>
+      </w:r>
+      <w:r>
+        <w:rPr>
+          <w:lang w:val="en-US"/>
+        </w:rPr>
+        <w:t xml:space="preserve"> enters </w:t>
+      </w:r>
+      <w:r>
+        <w:rPr>
+          <w:lang w:val="en-US"/>
+        </w:rPr>
+        <w:t>the new added email as</w:t>
+      </w:r>
+      <w:r>
+        <w:rPr>
+          <w:lang w:val="en-US"/>
+        </w:rPr>
+        <w:t xml:space="preserve"> login and </w:t>
+      </w:r>
+      <w:r>
+        <w:rPr>
+          <w:lang w:val="en-US"/>
+        </w:rPr>
+        <w:t>the received</w:t>
+      </w:r>
+      <w:r>
+        <w:rPr>
+          <w:lang w:val="en-US"/>
+        </w:rPr>
+        <w:t xml:space="preserve"> </w:t>
+      </w:r>
+      <w:r>
+        <w:rPr>
+          <w:lang w:val="en-US"/>
+        </w:rPr>
+        <w:t>password</w:t>
+      </w:r>
+      <w:r>
+        <w:rPr>
+          <w:lang w:val="en-US"/>
+        </w:rPr>
+        <w:t>. After pressing button “log</w:t>
+      </w:r>
+      <w:r>
+        <w:rPr>
+          <w:lang w:val="en-US"/>
+        </w:rPr>
+        <w:t xml:space="preserve"> </w:t>
+      </w:r>
+      <w:r>
+        <w:rPr>
+          <w:lang w:val="en-US"/>
+        </w:rPr>
+        <w:t xml:space="preserve">in” the dialog window is displayed. </w:t>
+      </w:r>
+      <w:r>
+        <w:rPr>
+          <w:lang w:val="en-US"/>
+        </w:rPr>
+        <w:t>The u</w:t>
+      </w:r>
+      <w:r>
+        <w:rPr>
+          <w:lang w:val="en-US"/>
+        </w:rPr>
+        <w:t>ser write</w:t>
+      </w:r>
+      <w:r>
+        <w:rPr>
+          <w:lang w:val="en-US"/>
+        </w:rPr>
+        <w:t>s</w:t>
+      </w:r>
+      <w:r>
+        <w:rPr>
+          <w:lang w:val="en-US"/>
+        </w:rPr>
+        <w:t xml:space="preserve"> a new password and confirm</w:t>
+      </w:r>
+      <w:r>
+        <w:rPr>
+          <w:lang w:val="en-US"/>
+        </w:rPr>
+        <w:t>s</w:t>
+      </w:r>
+      <w:r>
+        <w:rPr>
+          <w:lang w:val="en-US"/>
+        </w:rPr>
+        <w:t xml:space="preserve"> it by pressing button “ok”. Then main page of user is loaded. </w:t>
+      </w:r>
+      <w:r>
+        <w:rPr>
+          <w:lang w:val="en-US"/>
+        </w:rPr>
+        <w:t>During the next log in, only the new password is working (check both).</w:t>
+      </w:r>
+    </w:p>
+    <w:p>
+      <w:pPr>
+        <w:pStyle w:val="Akapitzlist"/>
+        <w:numPr>
+          <w:ilvl w:val="1"/>
+          <w:numId w:val="1"/>
+        </w:numPr>
+        <w:rPr>
+          <w:lang w:val="en-US"/>
+        </w:rPr>
+      </w:pPr>
+      <w:r>
+        <w:rPr>
+          <w:lang w:val="en-US"/>
+        </w:rPr>
+        <w:t>The</w:t>
+      </w:r>
+      <w:r>
+        <w:rPr>
+          <w:lang w:val="en-US"/>
+        </w:rPr>
+        <w:t xml:space="preserve"> user press</w:t>
+      </w:r>
+      <w:r>
+        <w:rPr>
+          <w:lang w:val="en-US"/>
+        </w:rPr>
+        <w:t>es</w:t>
+      </w:r>
+      <w:r>
+        <w:rPr>
+          <w:lang w:val="en-US"/>
+        </w:rPr>
+        <w:t xml:space="preserve"> a button “reset password”. The system </w:t>
       </w:r>
       <w:proofErr w:type="spellStart"/>
       <w:r>
         <w:rPr>
           <w:lang w:val="en-US"/>
         </w:rPr>
-        <w:t>ente</w:t>
+        <w:t>generat</w:t>
+      </w:r>
+      <w:r>
+        <w:rPr>
+          <w:lang w:val="en-US"/>
+        </w:rPr>
+        <w:t>s</w:t>
       </w:r>
       <w:proofErr w:type="spellEnd"/>
       <w:r>
         <w:rPr>
           <w:lang w:val="en-US"/>
         </w:rPr>
-        <w:t xml:space="preserve">, enters his/her login and password. After pressing button “login” the dialog window is displayed. User has to write a new password and confirm it by pressing button “ok”. Then main page of user is loaded. </w:t>
-      </w:r>
-    </w:p>
-    <w:p>
-      <w:pPr>
-        <w:pStyle w:val="Akapitzlist"/>
-        <w:numPr>
-          <w:ilvl w:val="1"/>
-          <w:numId w:val="1"/>
-        </w:numPr>
-        <w:rPr>
-          <w:lang w:val="en-US"/>
-        </w:rPr>
-      </w:pPr>
-      <w:r>
-        <w:rPr>
-          <w:lang w:val="en-US"/>
-        </w:rPr>
-        <w:t xml:space="preserve">An user press a button “reset password”. </w:t>
-      </w:r>
-      <w:r>
-        <w:rPr>
-          <w:lang w:val="en-US"/>
-        </w:rPr>
-        <w:t xml:space="preserve">The system generated a random password and it sent it to user’s email account. </w:t>
-      </w:r>
-      <w:r>
-        <w:rPr>
-          <w:lang w:val="en-US"/>
-        </w:rPr>
-        <w:t xml:space="preserve">User </w:t>
-      </w:r>
-      <w:r>
-        <w:rPr>
-          <w:lang w:val="en-US"/>
-        </w:rPr>
-        <w:t xml:space="preserve">enters his/her login and </w:t>
-      </w:r>
-      <w:r>
-        <w:rPr>
-          <w:lang w:val="en-US"/>
-        </w:rPr>
-        <w:t xml:space="preserve"> a new </w:t>
-      </w:r>
-      <w:r>
-        <w:rPr>
-          <w:lang w:val="en-US"/>
-        </w:rPr>
-        <w:t>password. After pressing button “login” the dialog window is displayed. User has to write a new password and confirm it by pressing button “ok”. Then main page of user is loaded.</w:t>
+        <w:t xml:space="preserve"> a random password and sen</w:t>
+      </w:r>
+      <w:r>
+        <w:rPr>
+          <w:lang w:val="en-US"/>
+        </w:rPr>
+        <w:t>ds</w:t>
+      </w:r>
+      <w:r>
+        <w:rPr>
+          <w:lang w:val="en-US"/>
+        </w:rPr>
+        <w:t xml:space="preserve"> it to</w:t>
+      </w:r>
+      <w:r>
+        <w:rPr>
+          <w:lang w:val="en-US"/>
+        </w:rPr>
+        <w:t xml:space="preserve"> the</w:t>
+      </w:r>
+      <w:r>
+        <w:rPr>
+          <w:lang w:val="en-US"/>
+        </w:rPr>
+        <w:t xml:space="preserve"> user’s email account. </w:t>
+      </w:r>
+      <w:r>
+        <w:rPr>
+          <w:lang w:val="en-US"/>
+        </w:rPr>
+        <w:t>The u</w:t>
+      </w:r>
+      <w:r>
+        <w:rPr>
+          <w:lang w:val="en-US"/>
+        </w:rPr>
+        <w:t xml:space="preserve">ser enters </w:t>
+      </w:r>
+      <w:r>
+        <w:rPr>
+          <w:lang w:val="en-US"/>
+        </w:rPr>
+        <w:t>the email as login</w:t>
+      </w:r>
+      <w:r>
+        <w:rPr>
+          <w:lang w:val="en-US"/>
+        </w:rPr>
+        <w:t xml:space="preserve"> and  </w:t>
+      </w:r>
+      <w:r>
+        <w:rPr>
+          <w:lang w:val="en-US"/>
+        </w:rPr>
+        <w:t>the</w:t>
+      </w:r>
+      <w:r>
+        <w:rPr>
+          <w:lang w:val="en-US"/>
+        </w:rPr>
+        <w:t xml:space="preserve"> new </w:t>
+      </w:r>
+      <w:r>
+        <w:rPr>
+          <w:lang w:val="en-US"/>
+        </w:rPr>
+        <w:t xml:space="preserve">received </w:t>
+      </w:r>
+      <w:r>
+        <w:rPr>
+          <w:lang w:val="en-US"/>
+        </w:rPr>
+        <w:t>password. After pressing button “log</w:t>
+      </w:r>
+      <w:r>
+        <w:rPr>
+          <w:lang w:val="en-US"/>
+        </w:rPr>
+        <w:t xml:space="preserve"> </w:t>
+      </w:r>
+      <w:r>
+        <w:rPr>
+          <w:lang w:val="en-US"/>
+        </w:rPr>
+        <w:t xml:space="preserve">in” the dialog window is displayed. </w:t>
+      </w:r>
+      <w:r>
+        <w:rPr>
+          <w:lang w:val="en-US"/>
+        </w:rPr>
+        <w:t>The u</w:t>
+      </w:r>
+      <w:r>
+        <w:rPr>
+          <w:lang w:val="en-US"/>
+        </w:rPr>
+        <w:t>ser write</w:t>
+      </w:r>
+      <w:r>
+        <w:rPr>
+          <w:lang w:val="en-US"/>
+        </w:rPr>
+        <w:t>s</w:t>
+      </w:r>
+      <w:r>
+        <w:rPr>
+          <w:lang w:val="en-US"/>
+        </w:rPr>
+        <w:t xml:space="preserve"> a new password and confirm</w:t>
+      </w:r>
+      <w:r>
+        <w:rPr>
+          <w:lang w:val="en-US"/>
+        </w:rPr>
+        <w:t>s</w:t>
+      </w:r>
+      <w:r>
+        <w:rPr>
+          <w:lang w:val="en-US"/>
+        </w:rPr>
+        <w:t xml:space="preserve"> it by pressing button “ok”. Then main page of user is loaded.</w:t>
+      </w:r>
+      <w:r>
+        <w:rPr>
+          <w:lang w:val="en-US"/>
+        </w:rPr>
+        <w:t xml:space="preserve"> </w:t>
+      </w:r>
+      <w:r>
+        <w:rPr>
+          <w:lang w:val="en-US"/>
+        </w:rPr>
+        <w:t>During the next log in, only the new password is working (check both).</w:t>
       </w:r>
     </w:p>
     <w:p>

</xml_diff>